<commit_message>
Add some technical productions
</commit_message>
<xml_diff>
--- a/Project/test.docx
+++ b/Project/test.docx
@@ -6243,7 +6243,4219 @@
               <w:jc w:val="both"/>
             </w:pPr>
             <w:r>
-              <w:t>ZEFERINO, Cesar Albenes. Um estudo sobre a transformada discreta do cosseno e sua aplicacao na codificacao de video digital. Porto Alegre: CPGCC da UFRGS, 1999 (Trabalho Individual)</w:t>
+              <w:t>ZEFERINO, Cesar Albenes. Um estudo sobre a transformada discreta do cosseno e sua aplicacao na codificacao de video digital. Porto Alegre: CPGCC da UFRGS, 1999 (Trabalho Individual).</w:t>
+            </w:r>
+          </w:p>
+        </w:tc>
+      </w:tr>
+    </w:tbl>
+    <w:p>
+      <w:pPr>
+        <w:pStyle w:val="Heading1"/>
+      </w:pPr>
+      <w:r>
+        <w:t>Assessoria e consultoria</w:t>
+      </w:r>
+    </w:p>
+    <w:tbl>
+      <w:tblPr>
+        <w:tblW w:type="auto" w:w="0"/>
+        <w:tblLook w:firstColumn="1" w:firstRow="1" w:lastColumn="0" w:lastRow="0" w:noHBand="0" w:noVBand="1" w:val="04A0"/>
+      </w:tblPr>
+      <w:tblGrid>
+        <w:gridCol w:w="4320"/>
+        <w:gridCol w:w="4320"/>
+      </w:tblGrid>
+      <w:tr>
+        <w:tc>
+          <w:tcPr>
+            <w:tcW w:type="dxa" w:w="0"/>
+          </w:tcPr>
+          <w:p>
+            <w:r>
+              <w:rPr>
+                <w:b/>
+                <w:color w:val="0B306B"/>
+              </w:rPr>
+              <w:t>1</w:t>
+            </w:r>
+          </w:p>
+        </w:tc>
+        <w:tc>
+          <w:tcPr>
+            <w:tcW w:type="dxa" w:w="10000"/>
+          </w:tcPr>
+          <w:p>
+            <w:pPr>
+              <w:jc w:val="both"/>
+            </w:pPr>
+            <w:r>
+              <w:t>ZEFERINO, Cesar Albenes. Consultor externo do processo de análise de projetos de pesquisa para a Pró-Reitoria de Pesquisa e Pós-Graduação da Universidade Regional de Blumenau nos programas PIBIC/CNPq e PIBIC/FURB. 2005.</w:t>
+            </w:r>
+          </w:p>
+        </w:tc>
+      </w:tr>
+      <w:tr>
+        <w:tc>
+          <w:tcPr>
+            <w:tcW w:type="dxa" w:w="0"/>
+          </w:tcPr>
+          <w:p>
+            <w:r>
+              <w:rPr>
+                <w:b/>
+                <w:color w:val="0B306B"/>
+              </w:rPr>
+              <w:t>2</w:t>
+            </w:r>
+          </w:p>
+        </w:tc>
+        <w:tc>
+          <w:tcPr>
+            <w:tcW w:type="dxa" w:w="10000"/>
+          </w:tcPr>
+          <w:p>
+            <w:pPr>
+              <w:jc w:val="both"/>
+            </w:pPr>
+            <w:r>
+              <w:t>ZEFERINO, Cesar Albenes. Membro do Comitê de Avaliação de propostas para Projeto do Sistema Brasileiro de TV Digital (MC/MCT/FINEP/FUNTEL). 2004.</w:t>
+            </w:r>
+          </w:p>
+        </w:tc>
+      </w:tr>
+    </w:tbl>
+    <w:p>
+      <w:pPr>
+        <w:pStyle w:val="Heading1"/>
+      </w:pPr>
+      <w:r>
+        <w:t>Trabalhos técnicos</w:t>
+      </w:r>
+    </w:p>
+    <w:tbl>
+      <w:tblPr>
+        <w:tblW w:type="auto" w:w="0"/>
+        <w:tblLook w:firstColumn="1" w:firstRow="1" w:lastColumn="0" w:lastRow="0" w:noHBand="0" w:noVBand="1" w:val="04A0"/>
+      </w:tblPr>
+      <w:tblGrid>
+        <w:gridCol w:w="4320"/>
+        <w:gridCol w:w="4320"/>
+      </w:tblGrid>
+      <w:tr>
+        <w:tc>
+          <w:tcPr>
+            <w:tcW w:type="dxa" w:w="0"/>
+          </w:tcPr>
+          <w:p>
+            <w:r>
+              <w:rPr>
+                <w:b/>
+                <w:color w:val="0B306B"/>
+              </w:rPr>
+              <w:t>1</w:t>
+            </w:r>
+          </w:p>
+        </w:tc>
+        <w:tc>
+          <w:tcPr>
+            <w:tcW w:type="dxa" w:w="10000"/>
+          </w:tcPr>
+          <w:p>
+            <w:pPr>
+              <w:jc w:val="both"/>
+            </w:pPr>
+            <w:r>
+              <w:t>ZEFERINO, Cesar Albenes. Consultor ad hoc do CNPq - Processo No XXXX30-2021-7. 2021.</w:t>
+            </w:r>
+          </w:p>
+        </w:tc>
+      </w:tr>
+      <w:tr>
+        <w:tc>
+          <w:tcPr>
+            <w:tcW w:type="dxa" w:w="0"/>
+          </w:tcPr>
+          <w:p>
+            <w:r>
+              <w:rPr>
+                <w:b/>
+                <w:color w:val="0B306B"/>
+              </w:rPr>
+              <w:t>2</w:t>
+            </w:r>
+          </w:p>
+        </w:tc>
+        <w:tc>
+          <w:tcPr>
+            <w:tcW w:type="dxa" w:w="10000"/>
+          </w:tcPr>
+          <w:p>
+            <w:pPr>
+              <w:jc w:val="both"/>
+            </w:pPr>
+            <w:r>
+              <w:t>ZEFERINO, Cesar Albenes. Consultor ad hoc do CNPq - Processo No XXXX31-2020-9. 2020.</w:t>
+            </w:r>
+          </w:p>
+        </w:tc>
+      </w:tr>
+      <w:tr>
+        <w:tc>
+          <w:tcPr>
+            <w:tcW w:type="dxa" w:w="0"/>
+          </w:tcPr>
+          <w:p>
+            <w:r>
+              <w:rPr>
+                <w:b/>
+                <w:color w:val="0B306B"/>
+              </w:rPr>
+              <w:t>3</w:t>
+            </w:r>
+          </w:p>
+        </w:tc>
+        <w:tc>
+          <w:tcPr>
+            <w:tcW w:type="dxa" w:w="10000"/>
+          </w:tcPr>
+          <w:p>
+            <w:pPr>
+              <w:jc w:val="both"/>
+            </w:pPr>
+            <w:r>
+              <w:t>ZEFERINO, CESAR. Consultor ad hoc do CNPq - Processo No XXXX52-2020-1. 2020.</w:t>
+            </w:r>
+          </w:p>
+        </w:tc>
+      </w:tr>
+      <w:tr>
+        <w:tc>
+          <w:tcPr>
+            <w:tcW w:type="dxa" w:w="0"/>
+          </w:tcPr>
+          <w:p>
+            <w:r>
+              <w:rPr>
+                <w:b/>
+                <w:color w:val="0B306B"/>
+              </w:rPr>
+              <w:t>4</w:t>
+            </w:r>
+          </w:p>
+        </w:tc>
+        <w:tc>
+          <w:tcPr>
+            <w:tcW w:type="dxa" w:w="10000"/>
+          </w:tcPr>
+          <w:p>
+            <w:pPr>
+              <w:jc w:val="both"/>
+            </w:pPr>
+            <w:r>
+              <w:t>ZEFERINO, Cesar Albenes. Consultor ad-hoc da Capes - Processo No. XXXXX.XXXX74-2019-00. 2019.</w:t>
+            </w:r>
+          </w:p>
+        </w:tc>
+      </w:tr>
+      <w:tr>
+        <w:tc>
+          <w:tcPr>
+            <w:tcW w:type="dxa" w:w="0"/>
+          </w:tcPr>
+          <w:p>
+            <w:r>
+              <w:rPr>
+                <w:b/>
+                <w:color w:val="0B306B"/>
+              </w:rPr>
+              <w:t>5</w:t>
+            </w:r>
+          </w:p>
+        </w:tc>
+        <w:tc>
+          <w:tcPr>
+            <w:tcW w:type="dxa" w:w="10000"/>
+          </w:tcPr>
+          <w:p>
+            <w:pPr>
+              <w:jc w:val="both"/>
+            </w:pPr>
+            <w:r>
+              <w:t>ZEFERINO, Cesar Albenes. Consultor ad hoc da Univali - Avaliador de projetos submetidos ao Edital 05/2019 - PIBIC. 2019.</w:t>
+            </w:r>
+          </w:p>
+        </w:tc>
+      </w:tr>
+      <w:tr>
+        <w:tc>
+          <w:tcPr>
+            <w:tcW w:type="dxa" w:w="0"/>
+          </w:tcPr>
+          <w:p>
+            <w:r>
+              <w:rPr>
+                <w:b/>
+                <w:color w:val="0B306B"/>
+              </w:rPr>
+              <w:t>6</w:t>
+            </w:r>
+          </w:p>
+        </w:tc>
+        <w:tc>
+          <w:tcPr>
+            <w:tcW w:type="dxa" w:w="10000"/>
+          </w:tcPr>
+          <w:p>
+            <w:pPr>
+              <w:jc w:val="both"/>
+            </w:pPr>
+            <w:r>
+              <w:t>ZEFERINO, Cesar Albenes. Consultor ad hoc da Univali - Avaliador de projetos submetidos ao Edital 02/2019 - Programa de Bolsas de Pesquisa do Artigo 170. 2019.</w:t>
+            </w:r>
+          </w:p>
+        </w:tc>
+      </w:tr>
+      <w:tr>
+        <w:tc>
+          <w:tcPr>
+            <w:tcW w:type="dxa" w:w="0"/>
+          </w:tcPr>
+          <w:p>
+            <w:r>
+              <w:rPr>
+                <w:b/>
+                <w:color w:val="0B306B"/>
+              </w:rPr>
+              <w:t>7</w:t>
+            </w:r>
+          </w:p>
+        </w:tc>
+        <w:tc>
+          <w:tcPr>
+            <w:tcW w:type="dxa" w:w="10000"/>
+          </w:tcPr>
+          <w:p>
+            <w:pPr>
+              <w:jc w:val="both"/>
+            </w:pPr>
+            <w:r>
+              <w:t>ZEFERINO, Cesar Albenes. Consultor ad hoc do CNPq - Processo No XXXX41-2019-9. 2019.</w:t>
+            </w:r>
+          </w:p>
+        </w:tc>
+      </w:tr>
+      <w:tr>
+        <w:tc>
+          <w:tcPr>
+            <w:tcW w:type="dxa" w:w="0"/>
+          </w:tcPr>
+          <w:p>
+            <w:r>
+              <w:rPr>
+                <w:b/>
+                <w:color w:val="0B306B"/>
+              </w:rPr>
+              <w:t>8</w:t>
+            </w:r>
+          </w:p>
+        </w:tc>
+        <w:tc>
+          <w:tcPr>
+            <w:tcW w:type="dxa" w:w="10000"/>
+          </w:tcPr>
+          <w:p>
+            <w:pPr>
+              <w:jc w:val="both"/>
+            </w:pPr>
+            <w:r>
+              <w:t>ZEFERINO, CESAR. Consultor ad-hoc da Capes - Processo No. XXXXX.XXXX98-2019-00. 2019.</w:t>
+            </w:r>
+          </w:p>
+        </w:tc>
+      </w:tr>
+      <w:tr>
+        <w:tc>
+          <w:tcPr>
+            <w:tcW w:type="dxa" w:w="0"/>
+          </w:tcPr>
+          <w:p>
+            <w:r>
+              <w:rPr>
+                <w:b/>
+                <w:color w:val="0B306B"/>
+              </w:rPr>
+              <w:t>9</w:t>
+            </w:r>
+          </w:p>
+        </w:tc>
+        <w:tc>
+          <w:tcPr>
+            <w:tcW w:type="dxa" w:w="10000"/>
+          </w:tcPr>
+          <w:p>
+            <w:pPr>
+              <w:jc w:val="both"/>
+            </w:pPr>
+            <w:r>
+              <w:t>ZEFERINO, Cesar Albenes. Consultor ad-hoc da Capes - Processo No. XXXXX.XXXX87-2018-01. 2018.</w:t>
+            </w:r>
+          </w:p>
+        </w:tc>
+      </w:tr>
+      <w:tr>
+        <w:tc>
+          <w:tcPr>
+            <w:tcW w:type="dxa" w:w="0"/>
+          </w:tcPr>
+          <w:p>
+            <w:r>
+              <w:rPr>
+                <w:b/>
+                <w:color w:val="0B306B"/>
+              </w:rPr>
+              <w:t>10</w:t>
+            </w:r>
+          </w:p>
+        </w:tc>
+        <w:tc>
+          <w:tcPr>
+            <w:tcW w:type="dxa" w:w="10000"/>
+          </w:tcPr>
+          <w:p>
+            <w:pPr>
+              <w:jc w:val="both"/>
+            </w:pPr>
+            <w:r>
+              <w:t>ZEFERINO, Cesar Albenes. Consultor ad hoc da SBMicro - Avaliador de dissertação submetida ao Concurso de Teses e Dissertações 2017. 2017.</w:t>
+            </w:r>
+          </w:p>
+        </w:tc>
+      </w:tr>
+      <w:tr>
+        <w:tc>
+          <w:tcPr>
+            <w:tcW w:type="dxa" w:w="0"/>
+          </w:tcPr>
+          <w:p>
+            <w:r>
+              <w:rPr>
+                <w:b/>
+                <w:color w:val="0B306B"/>
+              </w:rPr>
+              <w:t>11</w:t>
+            </w:r>
+          </w:p>
+        </w:tc>
+        <w:tc>
+          <w:tcPr>
+            <w:tcW w:type="dxa" w:w="10000"/>
+          </w:tcPr>
+          <w:p>
+            <w:pPr>
+              <w:jc w:val="both"/>
+            </w:pPr>
+            <w:r>
+              <w:t>ZEFERINO, Cesar Albenes. Consultor ad hoc da Capes - Avaliador de proposta submetida ao Edital 35/2017 - Programa de Apoio a Eventos no Pai&amp;#769;s - PAEP (Processo XXXX.155263/2017-00. 2017.</w:t>
+            </w:r>
+          </w:p>
+        </w:tc>
+      </w:tr>
+      <w:tr>
+        <w:tc>
+          <w:tcPr>
+            <w:tcW w:type="dxa" w:w="0"/>
+          </w:tcPr>
+          <w:p>
+            <w:r>
+              <w:rPr>
+                <w:b/>
+                <w:color w:val="0B306B"/>
+              </w:rPr>
+              <w:t>12</w:t>
+            </w:r>
+          </w:p>
+        </w:tc>
+        <w:tc>
+          <w:tcPr>
+            <w:tcW w:type="dxa" w:w="10000"/>
+          </w:tcPr>
+          <w:p>
+            <w:pPr>
+              <w:jc w:val="both"/>
+            </w:pPr>
+            <w:r>
+              <w:t>ZEFERINO, Cesar Albenes. Consultor ad hoc da Univali - Avaliador de Relato&amp;#769;rio Final do Edital 05-2016. 2017.</w:t>
+            </w:r>
+          </w:p>
+        </w:tc>
+      </w:tr>
+      <w:tr>
+        <w:tc>
+          <w:tcPr>
+            <w:tcW w:type="dxa" w:w="0"/>
+          </w:tcPr>
+          <w:p>
+            <w:r>
+              <w:rPr>
+                <w:b/>
+                <w:color w:val="0B306B"/>
+              </w:rPr>
+              <w:t>13</w:t>
+            </w:r>
+          </w:p>
+        </w:tc>
+        <w:tc>
+          <w:tcPr>
+            <w:tcW w:type="dxa" w:w="10000"/>
+          </w:tcPr>
+          <w:p>
+            <w:pPr>
+              <w:jc w:val="both"/>
+            </w:pPr>
+            <w:r>
+              <w:t>ZEFERINO, Cesar Albenes. Consultor ad hoc da Univali - Avaliador de Relato&amp;#769;rio Final do Edital 06-2014. 2017.</w:t>
+            </w:r>
+          </w:p>
+        </w:tc>
+      </w:tr>
+      <w:tr>
+        <w:tc>
+          <w:tcPr>
+            <w:tcW w:type="dxa" w:w="0"/>
+          </w:tcPr>
+          <w:p>
+            <w:r>
+              <w:rPr>
+                <w:b/>
+                <w:color w:val="0B306B"/>
+              </w:rPr>
+              <w:t>14</w:t>
+            </w:r>
+          </w:p>
+        </w:tc>
+        <w:tc>
+          <w:tcPr>
+            <w:tcW w:type="dxa" w:w="10000"/>
+          </w:tcPr>
+          <w:p>
+            <w:pPr>
+              <w:jc w:val="both"/>
+            </w:pPr>
+            <w:r>
+              <w:t>ZEFERINO, Cesar Albenes. Consultor ad hoc da Univali - Avaliador de projetos submetidos ao Edital 03/2017 - PIBIC. 2017.</w:t>
+            </w:r>
+          </w:p>
+        </w:tc>
+      </w:tr>
+      <w:tr>
+        <w:tc>
+          <w:tcPr>
+            <w:tcW w:type="dxa" w:w="0"/>
+          </w:tcPr>
+          <w:p>
+            <w:r>
+              <w:rPr>
+                <w:b/>
+                <w:color w:val="0B306B"/>
+              </w:rPr>
+              <w:t>15</w:t>
+            </w:r>
+          </w:p>
+        </w:tc>
+        <w:tc>
+          <w:tcPr>
+            <w:tcW w:type="dxa" w:w="10000"/>
+          </w:tcPr>
+          <w:p>
+            <w:pPr>
+              <w:jc w:val="both"/>
+            </w:pPr>
+            <w:r>
+              <w:t>ZEFERINO, Cesar Albenes. Consultor ad hoc da Univali - Avaliador de projetos submetidos ao Edital 02/2017 - Programa de Bolsas de Pesquisa do Artigo 170. 2017.</w:t>
+            </w:r>
+          </w:p>
+        </w:tc>
+      </w:tr>
+      <w:tr>
+        <w:tc>
+          <w:tcPr>
+            <w:tcW w:type="dxa" w:w="0"/>
+          </w:tcPr>
+          <w:p>
+            <w:r>
+              <w:rPr>
+                <w:b/>
+                <w:color w:val="0B306B"/>
+              </w:rPr>
+              <w:t>16</w:t>
+            </w:r>
+          </w:p>
+        </w:tc>
+        <w:tc>
+          <w:tcPr>
+            <w:tcW w:type="dxa" w:w="10000"/>
+          </w:tcPr>
+          <w:p>
+            <w:pPr>
+              <w:jc w:val="both"/>
+            </w:pPr>
+            <w:r>
+              <w:t>ZEFERINO, Cesar Albenes. Consultor ad hoc da Univali - Avaliador de projetos submetidos ao Edital 05/2017 - ProBIC. 2017.</w:t>
+            </w:r>
+          </w:p>
+        </w:tc>
+      </w:tr>
+      <w:tr>
+        <w:tc>
+          <w:tcPr>
+            <w:tcW w:type="dxa" w:w="0"/>
+          </w:tcPr>
+          <w:p>
+            <w:r>
+              <w:rPr>
+                <w:b/>
+                <w:color w:val="0B306B"/>
+              </w:rPr>
+              <w:t>17</w:t>
+            </w:r>
+          </w:p>
+        </w:tc>
+        <w:tc>
+          <w:tcPr>
+            <w:tcW w:type="dxa" w:w="10000"/>
+          </w:tcPr>
+          <w:p>
+            <w:pPr>
+              <w:jc w:val="both"/>
+            </w:pPr>
+            <w:r>
+              <w:t>ZEFERINO, Cesar Albenes. Consultor ad hoc da Univali - Avaliador de projetos submetidos ao Edital 04/2017 - PIBITI. 2017.</w:t>
+            </w:r>
+          </w:p>
+        </w:tc>
+      </w:tr>
+      <w:tr>
+        <w:tc>
+          <w:tcPr>
+            <w:tcW w:type="dxa" w:w="0"/>
+          </w:tcPr>
+          <w:p>
+            <w:r>
+              <w:rPr>
+                <w:b/>
+                <w:color w:val="0B306B"/>
+              </w:rPr>
+              <w:t>18</w:t>
+            </w:r>
+          </w:p>
+        </w:tc>
+        <w:tc>
+          <w:tcPr>
+            <w:tcW w:type="dxa" w:w="10000"/>
+          </w:tcPr>
+          <w:p>
+            <w:pPr>
+              <w:jc w:val="both"/>
+            </w:pPr>
+            <w:r>
+              <w:t>ZEFERINO, Cesar Albenes. Consultor ad hoc da Univali - Avaliador de projetos submetidos ao Edital 02/2016 - Programa de Bolsas de Pesquisa do Artigo 170. 2016.</w:t>
+            </w:r>
+          </w:p>
+        </w:tc>
+      </w:tr>
+      <w:tr>
+        <w:tc>
+          <w:tcPr>
+            <w:tcW w:type="dxa" w:w="0"/>
+          </w:tcPr>
+          <w:p>
+            <w:r>
+              <w:rPr>
+                <w:b/>
+                <w:color w:val="0B306B"/>
+              </w:rPr>
+              <w:t>19</w:t>
+            </w:r>
+          </w:p>
+        </w:tc>
+        <w:tc>
+          <w:tcPr>
+            <w:tcW w:type="dxa" w:w="10000"/>
+          </w:tcPr>
+          <w:p>
+            <w:pPr>
+              <w:jc w:val="both"/>
+            </w:pPr>
+            <w:r>
+              <w:t>ZEFERINO, Cesar Albenes. Consultor ad hoc do CNPq - Processo No XXXX34-16-3. 2016.</w:t>
+            </w:r>
+          </w:p>
+        </w:tc>
+      </w:tr>
+      <w:tr>
+        <w:tc>
+          <w:tcPr>
+            <w:tcW w:type="dxa" w:w="0"/>
+          </w:tcPr>
+          <w:p>
+            <w:r>
+              <w:rPr>
+                <w:b/>
+                <w:color w:val="0B306B"/>
+              </w:rPr>
+              <w:t>20</w:t>
+            </w:r>
+          </w:p>
+        </w:tc>
+        <w:tc>
+          <w:tcPr>
+            <w:tcW w:type="dxa" w:w="10000"/>
+          </w:tcPr>
+          <w:p>
+            <w:pPr>
+              <w:jc w:val="both"/>
+            </w:pPr>
+            <w:r>
+              <w:t>ZEFERINO, Cesar Albenes. Consultor ad hoc do CNPq - Processo No XXXX97-16-0. 2016.</w:t>
+            </w:r>
+          </w:p>
+        </w:tc>
+      </w:tr>
+      <w:tr>
+        <w:tc>
+          <w:tcPr>
+            <w:tcW w:type="dxa" w:w="0"/>
+          </w:tcPr>
+          <w:p>
+            <w:r>
+              <w:rPr>
+                <w:b/>
+                <w:color w:val="0B306B"/>
+              </w:rPr>
+              <w:t>21</w:t>
+            </w:r>
+          </w:p>
+        </w:tc>
+        <w:tc>
+          <w:tcPr>
+            <w:tcW w:type="dxa" w:w="10000"/>
+          </w:tcPr>
+          <w:p>
+            <w:pPr>
+              <w:jc w:val="both"/>
+            </w:pPr>
+            <w:r>
+              <w:t>ZEFERINO, Cesar Albenes. Consultor ad hoc do CNPq - Processo No XXXX84-13-9. 2016.</w:t>
+            </w:r>
+          </w:p>
+        </w:tc>
+      </w:tr>
+      <w:tr>
+        <w:tc>
+          <w:tcPr>
+            <w:tcW w:type="dxa" w:w="0"/>
+          </w:tcPr>
+          <w:p>
+            <w:r>
+              <w:rPr>
+                <w:b/>
+                <w:color w:val="0B306B"/>
+              </w:rPr>
+              <w:t>22</w:t>
+            </w:r>
+          </w:p>
+        </w:tc>
+        <w:tc>
+          <w:tcPr>
+            <w:tcW w:type="dxa" w:w="10000"/>
+          </w:tcPr>
+          <w:p>
+            <w:pPr>
+              <w:jc w:val="both"/>
+            </w:pPr>
+            <w:r>
+              <w:t>ZEFERINO, Cesar Albenes. Consultor ad hoc da Univali - Avaliador de projetos submetidos ao Edital 03/2016 - PIBIC. 2016.</w:t>
+            </w:r>
+          </w:p>
+        </w:tc>
+      </w:tr>
+      <w:tr>
+        <w:tc>
+          <w:tcPr>
+            <w:tcW w:type="dxa" w:w="0"/>
+          </w:tcPr>
+          <w:p>
+            <w:r>
+              <w:rPr>
+                <w:b/>
+                <w:color w:val="0B306B"/>
+              </w:rPr>
+              <w:t>23</w:t>
+            </w:r>
+          </w:p>
+        </w:tc>
+        <w:tc>
+          <w:tcPr>
+            <w:tcW w:type="dxa" w:w="10000"/>
+          </w:tcPr>
+          <w:p>
+            <w:pPr>
+              <w:jc w:val="both"/>
+            </w:pPr>
+            <w:r>
+              <w:t>ZEFERINO, Cesar Albenes. Consultor ad hoc do CNPq - Processo No XXXX34-16-6. 2016.</w:t>
+            </w:r>
+          </w:p>
+        </w:tc>
+      </w:tr>
+      <w:tr>
+        <w:tc>
+          <w:tcPr>
+            <w:tcW w:type="dxa" w:w="0"/>
+          </w:tcPr>
+          <w:p>
+            <w:r>
+              <w:rPr>
+                <w:b/>
+                <w:color w:val="0B306B"/>
+              </w:rPr>
+              <w:t>24</w:t>
+            </w:r>
+          </w:p>
+        </w:tc>
+        <w:tc>
+          <w:tcPr>
+            <w:tcW w:type="dxa" w:w="10000"/>
+          </w:tcPr>
+          <w:p>
+            <w:pPr>
+              <w:jc w:val="both"/>
+            </w:pPr>
+            <w:r>
+              <w:t>ZEFERINO, Cesar Albenes. Consultor ad hoc do CNPq - Processo No XXXX63-16-5. 2016.</w:t>
+            </w:r>
+          </w:p>
+        </w:tc>
+      </w:tr>
+      <w:tr>
+        <w:tc>
+          <w:tcPr>
+            <w:tcW w:type="dxa" w:w="0"/>
+          </w:tcPr>
+          <w:p>
+            <w:r>
+              <w:rPr>
+                <w:b/>
+                <w:color w:val="0B306B"/>
+              </w:rPr>
+              <w:t>25</w:t>
+            </w:r>
+          </w:p>
+        </w:tc>
+        <w:tc>
+          <w:tcPr>
+            <w:tcW w:type="dxa" w:w="10000"/>
+          </w:tcPr>
+          <w:p>
+            <w:pPr>
+              <w:jc w:val="both"/>
+            </w:pPr>
+            <w:r>
+              <w:t>ZEFERINO, Cesar Albenes. Consultor ad hoc da Capes - Processo No XX90-15-82. 2016.</w:t>
+            </w:r>
+          </w:p>
+        </w:tc>
+      </w:tr>
+      <w:tr>
+        <w:tc>
+          <w:tcPr>
+            <w:tcW w:type="dxa" w:w="0"/>
+          </w:tcPr>
+          <w:p>
+            <w:r>
+              <w:rPr>
+                <w:b/>
+                <w:color w:val="0B306B"/>
+              </w:rPr>
+              <w:t>26</w:t>
+            </w:r>
+          </w:p>
+        </w:tc>
+        <w:tc>
+          <w:tcPr>
+            <w:tcW w:type="dxa" w:w="10000"/>
+          </w:tcPr>
+          <w:p>
+            <w:pPr>
+              <w:jc w:val="both"/>
+            </w:pPr>
+            <w:r>
+              <w:t>ZEFERINO, Cesar Albenes. Consultor ad hoc da Univali - Avaliador de projetos submetidos ao Edital 04/2016 - PIBITI. 2016.</w:t>
+            </w:r>
+          </w:p>
+        </w:tc>
+      </w:tr>
+      <w:tr>
+        <w:tc>
+          <w:tcPr>
+            <w:tcW w:type="dxa" w:w="0"/>
+          </w:tcPr>
+          <w:p>
+            <w:r>
+              <w:rPr>
+                <w:b/>
+                <w:color w:val="0B306B"/>
+              </w:rPr>
+              <w:t>27</w:t>
+            </w:r>
+          </w:p>
+        </w:tc>
+        <w:tc>
+          <w:tcPr>
+            <w:tcW w:type="dxa" w:w="10000"/>
+          </w:tcPr>
+          <w:p>
+            <w:pPr>
+              <w:jc w:val="both"/>
+            </w:pPr>
+            <w:r>
+              <w:t>ZEFERINO, Cesar Albenes. Consultor ad hoc da Univali - Avaliador de projetos submetidos ao Edital 05/2016 - ProBIC. 2016.</w:t>
+            </w:r>
+          </w:p>
+        </w:tc>
+      </w:tr>
+      <w:tr>
+        <w:tc>
+          <w:tcPr>
+            <w:tcW w:type="dxa" w:w="0"/>
+          </w:tcPr>
+          <w:p>
+            <w:r>
+              <w:rPr>
+                <w:b/>
+                <w:color w:val="0B306B"/>
+              </w:rPr>
+              <w:t>28</w:t>
+            </w:r>
+          </w:p>
+        </w:tc>
+        <w:tc>
+          <w:tcPr>
+            <w:tcW w:type="dxa" w:w="10000"/>
+          </w:tcPr>
+          <w:p>
+            <w:pPr>
+              <w:jc w:val="both"/>
+            </w:pPr>
+            <w:r>
+              <w:t>ZEFERINO, CESAR. Consultor ad hoc da SBMicro - Avaliador de dissertação submetida ao Concurso de Teses e Dissertações 2016. 2016.</w:t>
+            </w:r>
+          </w:p>
+        </w:tc>
+      </w:tr>
+      <w:tr>
+        <w:tc>
+          <w:tcPr>
+            <w:tcW w:type="dxa" w:w="0"/>
+          </w:tcPr>
+          <w:p>
+            <w:r>
+              <w:rPr>
+                <w:b/>
+                <w:color w:val="0B306B"/>
+              </w:rPr>
+              <w:t>29</w:t>
+            </w:r>
+          </w:p>
+        </w:tc>
+        <w:tc>
+          <w:tcPr>
+            <w:tcW w:type="dxa" w:w="10000"/>
+          </w:tcPr>
+          <w:p>
+            <w:pPr>
+              <w:jc w:val="both"/>
+            </w:pPr>
+            <w:r>
+              <w:t>ZEFERINO, Cesar Albenes. Consultor ad hoc do CNPq - Processo No XXXX87-16-4. 2016.</w:t>
+            </w:r>
+          </w:p>
+        </w:tc>
+      </w:tr>
+      <w:tr>
+        <w:tc>
+          <w:tcPr>
+            <w:tcW w:type="dxa" w:w="0"/>
+          </w:tcPr>
+          <w:p>
+            <w:r>
+              <w:rPr>
+                <w:b/>
+                <w:color w:val="0B306B"/>
+              </w:rPr>
+              <w:t>30</w:t>
+            </w:r>
+          </w:p>
+        </w:tc>
+        <w:tc>
+          <w:tcPr>
+            <w:tcW w:type="dxa" w:w="10000"/>
+          </w:tcPr>
+          <w:p>
+            <w:pPr>
+              <w:jc w:val="both"/>
+            </w:pPr>
+            <w:r>
+              <w:t>ZEFERINO, Cesar Albenes. Consultor ad hoc da Capes - Processo No XX54-15-88. 2015.</w:t>
+            </w:r>
+          </w:p>
+        </w:tc>
+      </w:tr>
+      <w:tr>
+        <w:tc>
+          <w:tcPr>
+            <w:tcW w:type="dxa" w:w="0"/>
+          </w:tcPr>
+          <w:p>
+            <w:r>
+              <w:rPr>
+                <w:b/>
+                <w:color w:val="0B306B"/>
+              </w:rPr>
+              <w:t>31</w:t>
+            </w:r>
+          </w:p>
+        </w:tc>
+        <w:tc>
+          <w:tcPr>
+            <w:tcW w:type="dxa" w:w="10000"/>
+          </w:tcPr>
+          <w:p>
+            <w:pPr>
+              <w:jc w:val="both"/>
+            </w:pPr>
+            <w:r>
+              <w:t>ZEFERINO, Cesar Albenes. Consultor ad hoc da Capes - Processo No XX86-15-21. 2015.</w:t>
+            </w:r>
+          </w:p>
+        </w:tc>
+      </w:tr>
+      <w:tr>
+        <w:tc>
+          <w:tcPr>
+            <w:tcW w:type="dxa" w:w="0"/>
+          </w:tcPr>
+          <w:p>
+            <w:r>
+              <w:rPr>
+                <w:b/>
+                <w:color w:val="0B306B"/>
+              </w:rPr>
+              <w:t>32</w:t>
+            </w:r>
+          </w:p>
+        </w:tc>
+        <w:tc>
+          <w:tcPr>
+            <w:tcW w:type="dxa" w:w="10000"/>
+          </w:tcPr>
+          <w:p>
+            <w:pPr>
+              <w:jc w:val="both"/>
+            </w:pPr>
+            <w:r>
+              <w:t>ZEFERINO, Cesar Albenes. Consultor ad hoc da Capes - Processo No XX98-15-16. 2015.</w:t>
+            </w:r>
+          </w:p>
+        </w:tc>
+      </w:tr>
+      <w:tr>
+        <w:tc>
+          <w:tcPr>
+            <w:tcW w:type="dxa" w:w="0"/>
+          </w:tcPr>
+          <w:p>
+            <w:r>
+              <w:rPr>
+                <w:b/>
+                <w:color w:val="0B306B"/>
+              </w:rPr>
+              <w:t>33</w:t>
+            </w:r>
+          </w:p>
+        </w:tc>
+        <w:tc>
+          <w:tcPr>
+            <w:tcW w:type="dxa" w:w="10000"/>
+          </w:tcPr>
+          <w:p>
+            <w:pPr>
+              <w:jc w:val="both"/>
+            </w:pPr>
+            <w:r>
+              <w:t>ZEFERINO, Cesar Albenes. Consultor ad hoc da Univali - Avaliador dos relatórios finais em formato de artigo dos projetos aprovados no Edital 02/2014. 2015.</w:t>
+            </w:r>
+          </w:p>
+        </w:tc>
+      </w:tr>
+      <w:tr>
+        <w:tc>
+          <w:tcPr>
+            <w:tcW w:type="dxa" w:w="0"/>
+          </w:tcPr>
+          <w:p>
+            <w:r>
+              <w:rPr>
+                <w:b/>
+                <w:color w:val="0B306B"/>
+              </w:rPr>
+              <w:t>34</w:t>
+            </w:r>
+          </w:p>
+        </w:tc>
+        <w:tc>
+          <w:tcPr>
+            <w:tcW w:type="dxa" w:w="10000"/>
+          </w:tcPr>
+          <w:p>
+            <w:pPr>
+              <w:jc w:val="both"/>
+            </w:pPr>
+            <w:r>
+              <w:t>ZEFERINO, Cesar Albenes. Consultor ad hoc da Univali - Avaliador de projetos submetidos ao Edital 03/2015 - PIBIC. 2015.</w:t>
+            </w:r>
+          </w:p>
+        </w:tc>
+      </w:tr>
+      <w:tr>
+        <w:tc>
+          <w:tcPr>
+            <w:tcW w:type="dxa" w:w="0"/>
+          </w:tcPr>
+          <w:p>
+            <w:r>
+              <w:rPr>
+                <w:b/>
+                <w:color w:val="0B306B"/>
+              </w:rPr>
+              <w:t>35</w:t>
+            </w:r>
+          </w:p>
+        </w:tc>
+        <w:tc>
+          <w:tcPr>
+            <w:tcW w:type="dxa" w:w="10000"/>
+          </w:tcPr>
+          <w:p>
+            <w:pPr>
+              <w:jc w:val="both"/>
+            </w:pPr>
+            <w:r>
+              <w:t>ZEFERINO, Cesar Albenes. Consultor ad hoc da Capes - Processo No XX01-15-12. 2015.</w:t>
+            </w:r>
+          </w:p>
+        </w:tc>
+      </w:tr>
+      <w:tr>
+        <w:tc>
+          <w:tcPr>
+            <w:tcW w:type="dxa" w:w="0"/>
+          </w:tcPr>
+          <w:p>
+            <w:r>
+              <w:rPr>
+                <w:b/>
+                <w:color w:val="0B306B"/>
+              </w:rPr>
+              <w:t>36</w:t>
+            </w:r>
+          </w:p>
+        </w:tc>
+        <w:tc>
+          <w:tcPr>
+            <w:tcW w:type="dxa" w:w="10000"/>
+          </w:tcPr>
+          <w:p>
+            <w:pPr>
+              <w:jc w:val="both"/>
+            </w:pPr>
+            <w:r>
+              <w:t>ZEFERINO, Cesar Albenes. Consultor ad hoc da Univali - Avaliador de projetos submetidos ao Edital 05/2015 - ProBIC. 2015.</w:t>
+            </w:r>
+          </w:p>
+        </w:tc>
+      </w:tr>
+      <w:tr>
+        <w:tc>
+          <w:tcPr>
+            <w:tcW w:type="dxa" w:w="0"/>
+          </w:tcPr>
+          <w:p>
+            <w:r>
+              <w:rPr>
+                <w:b/>
+                <w:color w:val="0B306B"/>
+              </w:rPr>
+              <w:t>37</w:t>
+            </w:r>
+          </w:p>
+        </w:tc>
+        <w:tc>
+          <w:tcPr>
+            <w:tcW w:type="dxa" w:w="10000"/>
+          </w:tcPr>
+          <w:p>
+            <w:pPr>
+              <w:jc w:val="both"/>
+            </w:pPr>
+            <w:r>
+              <w:t>ZEFERINO, Cesar Albenes. Consultor ad hoc da Univali - Avaliador de projetos submetidos ao Edital 04/2015 - PIBITI. 2015.</w:t>
+            </w:r>
+          </w:p>
+        </w:tc>
+      </w:tr>
+      <w:tr>
+        <w:tc>
+          <w:tcPr>
+            <w:tcW w:type="dxa" w:w="0"/>
+          </w:tcPr>
+          <w:p>
+            <w:r>
+              <w:rPr>
+                <w:b/>
+                <w:color w:val="0B306B"/>
+              </w:rPr>
+              <w:t>38</w:t>
+            </w:r>
+          </w:p>
+        </w:tc>
+        <w:tc>
+          <w:tcPr>
+            <w:tcW w:type="dxa" w:w="10000"/>
+          </w:tcPr>
+          <w:p>
+            <w:pPr>
+              <w:jc w:val="both"/>
+            </w:pPr>
+            <w:r>
+              <w:t>ZEFERINO, Cesar Albenes. Consultor ad hoc da Capes - Processo No XX39-15-71. 2015.</w:t>
+            </w:r>
+          </w:p>
+        </w:tc>
+      </w:tr>
+      <w:tr>
+        <w:tc>
+          <w:tcPr>
+            <w:tcW w:type="dxa" w:w="0"/>
+          </w:tcPr>
+          <w:p>
+            <w:r>
+              <w:rPr>
+                <w:b/>
+                <w:color w:val="0B306B"/>
+              </w:rPr>
+              <w:t>39</w:t>
+            </w:r>
+          </w:p>
+        </w:tc>
+        <w:tc>
+          <w:tcPr>
+            <w:tcW w:type="dxa" w:w="10000"/>
+          </w:tcPr>
+          <w:p>
+            <w:pPr>
+              <w:jc w:val="both"/>
+            </w:pPr>
+            <w:r>
+              <w:t>ZEFERINO, Cesar Albenes. Consultor ad hoc da Capes - Processo No XX13-15-09. 2015.</w:t>
+            </w:r>
+          </w:p>
+        </w:tc>
+      </w:tr>
+      <w:tr>
+        <w:tc>
+          <w:tcPr>
+            <w:tcW w:type="dxa" w:w="0"/>
+          </w:tcPr>
+          <w:p>
+            <w:r>
+              <w:rPr>
+                <w:b/>
+                <w:color w:val="0B306B"/>
+              </w:rPr>
+              <w:t>40</w:t>
+            </w:r>
+          </w:p>
+        </w:tc>
+        <w:tc>
+          <w:tcPr>
+            <w:tcW w:type="dxa" w:w="10000"/>
+          </w:tcPr>
+          <w:p>
+            <w:pPr>
+              <w:jc w:val="both"/>
+            </w:pPr>
+            <w:r>
+              <w:t>ZEFERINO, Cesar Albenes. Consultor ad hoc da Capes - Processo No XX90-15-82. 2015.</w:t>
+            </w:r>
+          </w:p>
+        </w:tc>
+      </w:tr>
+      <w:tr>
+        <w:tc>
+          <w:tcPr>
+            <w:tcW w:type="dxa" w:w="0"/>
+          </w:tcPr>
+          <w:p>
+            <w:r>
+              <w:rPr>
+                <w:b/>
+                <w:color w:val="0B306B"/>
+              </w:rPr>
+              <w:t>41</w:t>
+            </w:r>
+          </w:p>
+        </w:tc>
+        <w:tc>
+          <w:tcPr>
+            <w:tcW w:type="dxa" w:w="10000"/>
+          </w:tcPr>
+          <w:p>
+            <w:pPr>
+              <w:jc w:val="both"/>
+            </w:pPr>
+            <w:r>
+              <w:t>ZEFERINO, Cesar Albenes. Consultor ad hoc da Elsevier - Avaliador de livro didático. 2015.</w:t>
+            </w:r>
+          </w:p>
+        </w:tc>
+      </w:tr>
+      <w:tr>
+        <w:tc>
+          <w:tcPr>
+            <w:tcW w:type="dxa" w:w="0"/>
+          </w:tcPr>
+          <w:p>
+            <w:r>
+              <w:rPr>
+                <w:b/>
+                <w:color w:val="0B306B"/>
+              </w:rPr>
+              <w:t>42</w:t>
+            </w:r>
+          </w:p>
+        </w:tc>
+        <w:tc>
+          <w:tcPr>
+            <w:tcW w:type="dxa" w:w="10000"/>
+          </w:tcPr>
+          <w:p>
+            <w:pPr>
+              <w:jc w:val="both"/>
+            </w:pPr>
+            <w:r>
+              <w:t>ZEFERINO, Cesar Albenes. Consultor ad hoc da Capes - Processo No XXX51-14-3. 2015.</w:t>
+            </w:r>
+          </w:p>
+        </w:tc>
+      </w:tr>
+      <w:tr>
+        <w:tc>
+          <w:tcPr>
+            <w:tcW w:type="dxa" w:w="0"/>
+          </w:tcPr>
+          <w:p>
+            <w:r>
+              <w:rPr>
+                <w:b/>
+                <w:color w:val="0B306B"/>
+              </w:rPr>
+              <w:t>43</w:t>
+            </w:r>
+          </w:p>
+        </w:tc>
+        <w:tc>
+          <w:tcPr>
+            <w:tcW w:type="dxa" w:w="10000"/>
+          </w:tcPr>
+          <w:p>
+            <w:pPr>
+              <w:jc w:val="both"/>
+            </w:pPr>
+            <w:r>
+              <w:t>ZEFERINO, Cesar Albenes. Consultor ad hoc da Univali - Avaliador de projetos submetidos ao Edital 02/2015 - Art. 170. 2015.</w:t>
+            </w:r>
+          </w:p>
+        </w:tc>
+      </w:tr>
+      <w:tr>
+        <w:tc>
+          <w:tcPr>
+            <w:tcW w:type="dxa" w:w="0"/>
+          </w:tcPr>
+          <w:p>
+            <w:r>
+              <w:rPr>
+                <w:b/>
+                <w:color w:val="0B306B"/>
+              </w:rPr>
+              <w:t>44</w:t>
+            </w:r>
+          </w:p>
+        </w:tc>
+        <w:tc>
+          <w:tcPr>
+            <w:tcW w:type="dxa" w:w="10000"/>
+          </w:tcPr>
+          <w:p>
+            <w:pPr>
+              <w:jc w:val="both"/>
+            </w:pPr>
+            <w:r>
+              <w:t>ZEFERINO, Cesar Albenes. Consultor ad hoc da Univali - Avaliador dos relatórios finais em formato de artigo dos projetos aprovados no Edital 03/2014. 2015.</w:t>
+            </w:r>
+          </w:p>
+        </w:tc>
+      </w:tr>
+      <w:tr>
+        <w:tc>
+          <w:tcPr>
+            <w:tcW w:type="dxa" w:w="0"/>
+          </w:tcPr>
+          <w:p>
+            <w:r>
+              <w:rPr>
+                <w:b/>
+                <w:color w:val="0B306B"/>
+              </w:rPr>
+              <w:t>45</w:t>
+            </w:r>
+          </w:p>
+        </w:tc>
+        <w:tc>
+          <w:tcPr>
+            <w:tcW w:type="dxa" w:w="10000"/>
+          </w:tcPr>
+          <w:p>
+            <w:pPr>
+              <w:jc w:val="both"/>
+            </w:pPr>
+            <w:r>
+              <w:t>ZEFERINO, Cesar Albenes. Consultor ad hoc da Univali - Avaliador dos relatórios finais em formato de artigo dos projetos aprovados no Edital 04/2014. 2015.</w:t>
+            </w:r>
+          </w:p>
+        </w:tc>
+      </w:tr>
+      <w:tr>
+        <w:tc>
+          <w:tcPr>
+            <w:tcW w:type="dxa" w:w="0"/>
+          </w:tcPr>
+          <w:p>
+            <w:r>
+              <w:rPr>
+                <w:b/>
+                <w:color w:val="0B306B"/>
+              </w:rPr>
+              <w:t>46</w:t>
+            </w:r>
+          </w:p>
+        </w:tc>
+        <w:tc>
+          <w:tcPr>
+            <w:tcW w:type="dxa" w:w="10000"/>
+          </w:tcPr>
+          <w:p>
+            <w:pPr>
+              <w:jc w:val="both"/>
+            </w:pPr>
+            <w:r>
+              <w:t>ZEFERINO, Cesar Albenes. Consultor ad hoc da Univali - Avaliador dos relatórios finais em formato de artigo dos projetos aprovados no Edital 05/2014. 2015.</w:t>
+            </w:r>
+          </w:p>
+        </w:tc>
+      </w:tr>
+      <w:tr>
+        <w:tc>
+          <w:tcPr>
+            <w:tcW w:type="dxa" w:w="0"/>
+          </w:tcPr>
+          <w:p>
+            <w:r>
+              <w:rPr>
+                <w:b/>
+                <w:color w:val="0B306B"/>
+              </w:rPr>
+              <w:t>47</w:t>
+            </w:r>
+          </w:p>
+        </w:tc>
+        <w:tc>
+          <w:tcPr>
+            <w:tcW w:type="dxa" w:w="10000"/>
+          </w:tcPr>
+          <w:p>
+            <w:pPr>
+              <w:jc w:val="both"/>
+            </w:pPr>
+            <w:r>
+              <w:t>ZEFERINO, Cesar Albenes. Consultor ad hoc da Capes - Processo No XXX16-14-3. 2015.</w:t>
+            </w:r>
+          </w:p>
+        </w:tc>
+      </w:tr>
+      <w:tr>
+        <w:tc>
+          <w:tcPr>
+            <w:tcW w:type="dxa" w:w="0"/>
+          </w:tcPr>
+          <w:p>
+            <w:r>
+              <w:rPr>
+                <w:b/>
+                <w:color w:val="0B306B"/>
+              </w:rPr>
+              <w:t>48</w:t>
+            </w:r>
+          </w:p>
+        </w:tc>
+        <w:tc>
+          <w:tcPr>
+            <w:tcW w:type="dxa" w:w="10000"/>
+          </w:tcPr>
+          <w:p>
+            <w:pPr>
+              <w:jc w:val="both"/>
+            </w:pPr>
+            <w:r>
+              <w:t>ZEFERINO, Cesar Albenes. Consultor ad hoc da Capes - Processo No XX35-14-4. 2014.</w:t>
+            </w:r>
+          </w:p>
+        </w:tc>
+      </w:tr>
+      <w:tr>
+        <w:tc>
+          <w:tcPr>
+            <w:tcW w:type="dxa" w:w="0"/>
+          </w:tcPr>
+          <w:p>
+            <w:r>
+              <w:rPr>
+                <w:b/>
+                <w:color w:val="0B306B"/>
+              </w:rPr>
+              <w:t>49</w:t>
+            </w:r>
+          </w:p>
+        </w:tc>
+        <w:tc>
+          <w:tcPr>
+            <w:tcW w:type="dxa" w:w="10000"/>
+          </w:tcPr>
+          <w:p>
+            <w:pPr>
+              <w:jc w:val="both"/>
+            </w:pPr>
+            <w:r>
+              <w:t>ZEFERINO, Cesar Albenes. Consultor ad hoc da Capes - Processo No XX28-14-4. 2014.</w:t>
+            </w:r>
+          </w:p>
+        </w:tc>
+      </w:tr>
+      <w:tr>
+        <w:tc>
+          <w:tcPr>
+            <w:tcW w:type="dxa" w:w="0"/>
+          </w:tcPr>
+          <w:p>
+            <w:r>
+              <w:rPr>
+                <w:b/>
+                <w:color w:val="0B306B"/>
+              </w:rPr>
+              <w:t>50</w:t>
+            </w:r>
+          </w:p>
+        </w:tc>
+        <w:tc>
+          <w:tcPr>
+            <w:tcW w:type="dxa" w:w="10000"/>
+          </w:tcPr>
+          <w:p>
+            <w:pPr>
+              <w:jc w:val="both"/>
+            </w:pPr>
+            <w:r>
+              <w:t>ZEFERINO, Cesar Albenes. Consultor ad hoc da Capes - Processo No XX31-14-8. 2014.</w:t>
+            </w:r>
+          </w:p>
+        </w:tc>
+      </w:tr>
+      <w:tr>
+        <w:tc>
+          <w:tcPr>
+            <w:tcW w:type="dxa" w:w="0"/>
+          </w:tcPr>
+          <w:p>
+            <w:r>
+              <w:rPr>
+                <w:b/>
+                <w:color w:val="0B306B"/>
+              </w:rPr>
+              <w:t>51</w:t>
+            </w:r>
+          </w:p>
+        </w:tc>
+        <w:tc>
+          <w:tcPr>
+            <w:tcW w:type="dxa" w:w="10000"/>
+          </w:tcPr>
+          <w:p>
+            <w:pPr>
+              <w:jc w:val="both"/>
+            </w:pPr>
+            <w:r>
+              <w:t>ZEFERINO, Cesar Albenes. Consultor ad hoc da Capes - Processo No XX31-14-0. 2014.</w:t>
+            </w:r>
+          </w:p>
+        </w:tc>
+      </w:tr>
+      <w:tr>
+        <w:tc>
+          <w:tcPr>
+            <w:tcW w:type="dxa" w:w="0"/>
+          </w:tcPr>
+          <w:p>
+            <w:r>
+              <w:rPr>
+                <w:b/>
+                <w:color w:val="0B306B"/>
+              </w:rPr>
+              <w:t>52</w:t>
+            </w:r>
+          </w:p>
+        </w:tc>
+        <w:tc>
+          <w:tcPr>
+            <w:tcW w:type="dxa" w:w="10000"/>
+          </w:tcPr>
+          <w:p>
+            <w:pPr>
+              <w:jc w:val="both"/>
+            </w:pPr>
+            <w:r>
+              <w:t>ZEFERINO, Cesar Albenes. Consultor ad hoc da Capes - Processo No XX05-14-1. 2014.</w:t>
+            </w:r>
+          </w:p>
+        </w:tc>
+      </w:tr>
+      <w:tr>
+        <w:tc>
+          <w:tcPr>
+            <w:tcW w:type="dxa" w:w="0"/>
+          </w:tcPr>
+          <w:p>
+            <w:r>
+              <w:rPr>
+                <w:b/>
+                <w:color w:val="0B306B"/>
+              </w:rPr>
+              <w:t>53</w:t>
+            </w:r>
+          </w:p>
+        </w:tc>
+        <w:tc>
+          <w:tcPr>
+            <w:tcW w:type="dxa" w:w="10000"/>
+          </w:tcPr>
+          <w:p>
+            <w:pPr>
+              <w:jc w:val="both"/>
+            </w:pPr>
+            <w:r>
+              <w:t>ZEFERINO, Cesar Albenes. Consultor ad hoc da Capes - Processo No XX35-14-0. 2014.</w:t>
+            </w:r>
+          </w:p>
+        </w:tc>
+      </w:tr>
+      <w:tr>
+        <w:tc>
+          <w:tcPr>
+            <w:tcW w:type="dxa" w:w="0"/>
+          </w:tcPr>
+          <w:p>
+            <w:r>
+              <w:rPr>
+                <w:b/>
+                <w:color w:val="0B306B"/>
+              </w:rPr>
+              <w:t>54</w:t>
+            </w:r>
+          </w:p>
+        </w:tc>
+        <w:tc>
+          <w:tcPr>
+            <w:tcW w:type="dxa" w:w="10000"/>
+          </w:tcPr>
+          <w:p>
+            <w:pPr>
+              <w:jc w:val="both"/>
+            </w:pPr>
+            <w:r>
+              <w:t>ZEFERINO, Cesar Albenes. Consultor ad hoc da Capes - Processo No XX14-14-93. 2014.</w:t>
+            </w:r>
+          </w:p>
+        </w:tc>
+      </w:tr>
+      <w:tr>
+        <w:tc>
+          <w:tcPr>
+            <w:tcW w:type="dxa" w:w="0"/>
+          </w:tcPr>
+          <w:p>
+            <w:r>
+              <w:rPr>
+                <w:b/>
+                <w:color w:val="0B306B"/>
+              </w:rPr>
+              <w:t>55</w:t>
+            </w:r>
+          </w:p>
+        </w:tc>
+        <w:tc>
+          <w:tcPr>
+            <w:tcW w:type="dxa" w:w="10000"/>
+          </w:tcPr>
+          <w:p>
+            <w:pPr>
+              <w:jc w:val="both"/>
+            </w:pPr>
+            <w:r>
+              <w:t>ZEFERINO, Cesar Albenes. Consultor ad hoc da Univali - Avaliador de projetos submetidos ao Edital 02/2014 - Programa de Bolsas de Pesquisa do Artigo 170. 2014.</w:t>
+            </w:r>
+          </w:p>
+        </w:tc>
+      </w:tr>
+      <w:tr>
+        <w:tc>
+          <w:tcPr>
+            <w:tcW w:type="dxa" w:w="0"/>
+          </w:tcPr>
+          <w:p>
+            <w:r>
+              <w:rPr>
+                <w:b/>
+                <w:color w:val="0B306B"/>
+              </w:rPr>
+              <w:t>56</w:t>
+            </w:r>
+          </w:p>
+        </w:tc>
+        <w:tc>
+          <w:tcPr>
+            <w:tcW w:type="dxa" w:w="10000"/>
+          </w:tcPr>
+          <w:p>
+            <w:pPr>
+              <w:jc w:val="both"/>
+            </w:pPr>
+            <w:r>
+              <w:t>ZEFERINO, Cesar Albenes. Consultor ad hoc da Capes - Processo No XX48-14-58. 2014.</w:t>
+            </w:r>
+          </w:p>
+        </w:tc>
+      </w:tr>
+      <w:tr>
+        <w:tc>
+          <w:tcPr>
+            <w:tcW w:type="dxa" w:w="0"/>
+          </w:tcPr>
+          <w:p>
+            <w:r>
+              <w:rPr>
+                <w:b/>
+                <w:color w:val="0B306B"/>
+              </w:rPr>
+              <w:t>57</w:t>
+            </w:r>
+          </w:p>
+        </w:tc>
+        <w:tc>
+          <w:tcPr>
+            <w:tcW w:type="dxa" w:w="10000"/>
+          </w:tcPr>
+          <w:p>
+            <w:pPr>
+              <w:jc w:val="both"/>
+            </w:pPr>
+            <w:r>
+              <w:t>ZEFERINO, Cesar Albenes. Consultor ad hoc da Capes - Processo No XX73-14-01. 2014.</w:t>
+            </w:r>
+          </w:p>
+        </w:tc>
+      </w:tr>
+      <w:tr>
+        <w:tc>
+          <w:tcPr>
+            <w:tcW w:type="dxa" w:w="0"/>
+          </w:tcPr>
+          <w:p>
+            <w:r>
+              <w:rPr>
+                <w:b/>
+                <w:color w:val="0B306B"/>
+              </w:rPr>
+              <w:t>58</w:t>
+            </w:r>
+          </w:p>
+        </w:tc>
+        <w:tc>
+          <w:tcPr>
+            <w:tcW w:type="dxa" w:w="10000"/>
+          </w:tcPr>
+          <w:p>
+            <w:pPr>
+              <w:jc w:val="both"/>
+            </w:pPr>
+            <w:r>
+              <w:t>ZEFERINO, Cesar Albenes. Consultor ad hoc da Capes - Processo No XX22-14-08. 2014.</w:t>
+            </w:r>
+          </w:p>
+        </w:tc>
+      </w:tr>
+      <w:tr>
+        <w:tc>
+          <w:tcPr>
+            <w:tcW w:type="dxa" w:w="0"/>
+          </w:tcPr>
+          <w:p>
+            <w:r>
+              <w:rPr>
+                <w:b/>
+                <w:color w:val="0B306B"/>
+              </w:rPr>
+              <w:t>59</w:t>
+            </w:r>
+          </w:p>
+        </w:tc>
+        <w:tc>
+          <w:tcPr>
+            <w:tcW w:type="dxa" w:w="10000"/>
+          </w:tcPr>
+          <w:p>
+            <w:pPr>
+              <w:jc w:val="both"/>
+            </w:pPr>
+            <w:r>
+              <w:t>ZEFERINO, Cesar Albenes. Consultor ad hoc da Capes - Processo No XX50-14-32. 2014.</w:t>
+            </w:r>
+          </w:p>
+        </w:tc>
+      </w:tr>
+      <w:tr>
+        <w:tc>
+          <w:tcPr>
+            <w:tcW w:type="dxa" w:w="0"/>
+          </w:tcPr>
+          <w:p>
+            <w:r>
+              <w:rPr>
+                <w:b/>
+                <w:color w:val="0B306B"/>
+              </w:rPr>
+              <w:t>60</w:t>
+            </w:r>
+          </w:p>
+        </w:tc>
+        <w:tc>
+          <w:tcPr>
+            <w:tcW w:type="dxa" w:w="10000"/>
+          </w:tcPr>
+          <w:p>
+            <w:pPr>
+              <w:jc w:val="both"/>
+            </w:pPr>
+            <w:r>
+              <w:t>ZEFERINO, Cesar Albenes. Consultor ad hoc da Capes - Processo No XX02-14-47. 2014.</w:t>
+            </w:r>
+          </w:p>
+        </w:tc>
+      </w:tr>
+      <w:tr>
+        <w:tc>
+          <w:tcPr>
+            <w:tcW w:type="dxa" w:w="0"/>
+          </w:tcPr>
+          <w:p>
+            <w:r>
+              <w:rPr>
+                <w:b/>
+                <w:color w:val="0B306B"/>
+              </w:rPr>
+              <w:t>61</w:t>
+            </w:r>
+          </w:p>
+        </w:tc>
+        <w:tc>
+          <w:tcPr>
+            <w:tcW w:type="dxa" w:w="10000"/>
+          </w:tcPr>
+          <w:p>
+            <w:pPr>
+              <w:jc w:val="both"/>
+            </w:pPr>
+            <w:r>
+              <w:t>ZEFERINO, Cesar Albenes. Consultor ad hoc da Capes - Processo No XX84-14-4. 2014.</w:t>
+            </w:r>
+          </w:p>
+        </w:tc>
+      </w:tr>
+      <w:tr>
+        <w:tc>
+          <w:tcPr>
+            <w:tcW w:type="dxa" w:w="0"/>
+          </w:tcPr>
+          <w:p>
+            <w:r>
+              <w:rPr>
+                <w:b/>
+                <w:color w:val="0B306B"/>
+              </w:rPr>
+              <w:t>62</w:t>
+            </w:r>
+          </w:p>
+        </w:tc>
+        <w:tc>
+          <w:tcPr>
+            <w:tcW w:type="dxa" w:w="10000"/>
+          </w:tcPr>
+          <w:p>
+            <w:pPr>
+              <w:jc w:val="both"/>
+            </w:pPr>
+            <w:r>
+              <w:t>ZEFERINO, Cesar Albenes. Consultor ad hoc da Capes - Processo No XX93-14-52. 2014.</w:t>
+            </w:r>
+          </w:p>
+        </w:tc>
+      </w:tr>
+      <w:tr>
+        <w:tc>
+          <w:tcPr>
+            <w:tcW w:type="dxa" w:w="0"/>
+          </w:tcPr>
+          <w:p>
+            <w:r>
+              <w:rPr>
+                <w:b/>
+                <w:color w:val="0B306B"/>
+              </w:rPr>
+              <w:t>63</w:t>
+            </w:r>
+          </w:p>
+        </w:tc>
+        <w:tc>
+          <w:tcPr>
+            <w:tcW w:type="dxa" w:w="10000"/>
+          </w:tcPr>
+          <w:p>
+            <w:pPr>
+              <w:jc w:val="both"/>
+            </w:pPr>
+            <w:r>
+              <w:t>ZEFERINO, Cesar Albenes. Consultor ad hoc da Univali - Avaliador de projetos submetidos ao Edital 05/2014 - ProBIC. 2014.</w:t>
+            </w:r>
+          </w:p>
+        </w:tc>
+      </w:tr>
+      <w:tr>
+        <w:tc>
+          <w:tcPr>
+            <w:tcW w:type="dxa" w:w="0"/>
+          </w:tcPr>
+          <w:p>
+            <w:r>
+              <w:rPr>
+                <w:b/>
+                <w:color w:val="0B306B"/>
+              </w:rPr>
+              <w:t>64</w:t>
+            </w:r>
+          </w:p>
+        </w:tc>
+        <w:tc>
+          <w:tcPr>
+            <w:tcW w:type="dxa" w:w="10000"/>
+          </w:tcPr>
+          <w:p>
+            <w:pPr>
+              <w:jc w:val="both"/>
+            </w:pPr>
+            <w:r>
+              <w:t>ZEFERINO, Cesar Albenes. Consultor ad hoc da Univali - Avaliador dos relatórios finais em formato de artigo dos projetos aprovados no Edital 02/2013. 2014.</w:t>
+            </w:r>
+          </w:p>
+        </w:tc>
+      </w:tr>
+      <w:tr>
+        <w:tc>
+          <w:tcPr>
+            <w:tcW w:type="dxa" w:w="0"/>
+          </w:tcPr>
+          <w:p>
+            <w:r>
+              <w:rPr>
+                <w:b/>
+                <w:color w:val="0B306B"/>
+              </w:rPr>
+              <w:t>65</w:t>
+            </w:r>
+          </w:p>
+        </w:tc>
+        <w:tc>
+          <w:tcPr>
+            <w:tcW w:type="dxa" w:w="10000"/>
+          </w:tcPr>
+          <w:p>
+            <w:pPr>
+              <w:jc w:val="both"/>
+            </w:pPr>
+            <w:r>
+              <w:t>ZEFERINO, Cesar Albenes. Consultor ad hoc da Univali - Avaliador de projetos submetidos ao Edital 04/2014 - PIBITI. 2014.</w:t>
+            </w:r>
+          </w:p>
+        </w:tc>
+      </w:tr>
+      <w:tr>
+        <w:tc>
+          <w:tcPr>
+            <w:tcW w:type="dxa" w:w="0"/>
+          </w:tcPr>
+          <w:p>
+            <w:r>
+              <w:rPr>
+                <w:b/>
+                <w:color w:val="0B306B"/>
+              </w:rPr>
+              <w:t>66</w:t>
+            </w:r>
+          </w:p>
+        </w:tc>
+        <w:tc>
+          <w:tcPr>
+            <w:tcW w:type="dxa" w:w="10000"/>
+          </w:tcPr>
+          <w:p>
+            <w:pPr>
+              <w:jc w:val="both"/>
+            </w:pPr>
+            <w:r>
+              <w:t>ZEFERINO, Cesar Albenes. Consultor ad hoc da Univali - Avaliador de projetos submetidos ao Edital 03/2014 - PIBIC. 2014.</w:t>
+            </w:r>
+          </w:p>
+        </w:tc>
+      </w:tr>
+      <w:tr>
+        <w:tc>
+          <w:tcPr>
+            <w:tcW w:type="dxa" w:w="0"/>
+          </w:tcPr>
+          <w:p>
+            <w:r>
+              <w:rPr>
+                <w:b/>
+                <w:color w:val="0B306B"/>
+              </w:rPr>
+              <w:t>67</w:t>
+            </w:r>
+          </w:p>
+        </w:tc>
+        <w:tc>
+          <w:tcPr>
+            <w:tcW w:type="dxa" w:w="10000"/>
+          </w:tcPr>
+          <w:p>
+            <w:pPr>
+              <w:jc w:val="both"/>
+            </w:pPr>
+            <w:r>
+              <w:t>ZEFERINO, Cesar Albenes. Consultor ad hoc da Capes - Processo No XX02-14-51. 2014.</w:t>
+            </w:r>
+          </w:p>
+        </w:tc>
+      </w:tr>
+      <w:tr>
+        <w:tc>
+          <w:tcPr>
+            <w:tcW w:type="dxa" w:w="0"/>
+          </w:tcPr>
+          <w:p>
+            <w:r>
+              <w:rPr>
+                <w:b/>
+                <w:color w:val="0B306B"/>
+              </w:rPr>
+              <w:t>68</w:t>
+            </w:r>
+          </w:p>
+        </w:tc>
+        <w:tc>
+          <w:tcPr>
+            <w:tcW w:type="dxa" w:w="10000"/>
+          </w:tcPr>
+          <w:p>
+            <w:pPr>
+              <w:jc w:val="both"/>
+            </w:pPr>
+            <w:r>
+              <w:t>ZEFERINO, Cesar Albenes. Consultor ad hoc da Capes - Processo No XX16-14-1. 2014.</w:t>
+            </w:r>
+          </w:p>
+        </w:tc>
+      </w:tr>
+      <w:tr>
+        <w:tc>
+          <w:tcPr>
+            <w:tcW w:type="dxa" w:w="0"/>
+          </w:tcPr>
+          <w:p>
+            <w:r>
+              <w:rPr>
+                <w:b/>
+                <w:color w:val="0B306B"/>
+              </w:rPr>
+              <w:t>69</w:t>
+            </w:r>
+          </w:p>
+        </w:tc>
+        <w:tc>
+          <w:tcPr>
+            <w:tcW w:type="dxa" w:w="10000"/>
+          </w:tcPr>
+          <w:p>
+            <w:pPr>
+              <w:jc w:val="both"/>
+            </w:pPr>
+            <w:r>
+              <w:t>ZEFERINO, Cesar Albenes. Consultor ad hoc da Capes - Processo No XXX41-13-1. 2013.</w:t>
+            </w:r>
+          </w:p>
+        </w:tc>
+      </w:tr>
+      <w:tr>
+        <w:tc>
+          <w:tcPr>
+            <w:tcW w:type="dxa" w:w="0"/>
+          </w:tcPr>
+          <w:p>
+            <w:r>
+              <w:rPr>
+                <w:b/>
+                <w:color w:val="0B306B"/>
+              </w:rPr>
+              <w:t>70</w:t>
+            </w:r>
+          </w:p>
+        </w:tc>
+        <w:tc>
+          <w:tcPr>
+            <w:tcW w:type="dxa" w:w="10000"/>
+          </w:tcPr>
+          <w:p>
+            <w:pPr>
+              <w:jc w:val="both"/>
+            </w:pPr>
+            <w:r>
+              <w:t>ZEFERINO, Cesar Albenes. Consultor ad hoc da Capes - Processo No XX62-13-0. 2013.</w:t>
+            </w:r>
+          </w:p>
+        </w:tc>
+      </w:tr>
+      <w:tr>
+        <w:tc>
+          <w:tcPr>
+            <w:tcW w:type="dxa" w:w="0"/>
+          </w:tcPr>
+          <w:p>
+            <w:r>
+              <w:rPr>
+                <w:b/>
+                <w:color w:val="0B306B"/>
+              </w:rPr>
+              <w:t>71</w:t>
+            </w:r>
+          </w:p>
+        </w:tc>
+        <w:tc>
+          <w:tcPr>
+            <w:tcW w:type="dxa" w:w="10000"/>
+          </w:tcPr>
+          <w:p>
+            <w:pPr>
+              <w:jc w:val="both"/>
+            </w:pPr>
+            <w:r>
+              <w:t>ZEFERINO, Cesar Albenes. Consultor ad hoc da Capes - Processo No XX40-13-0. 2013.</w:t>
+            </w:r>
+          </w:p>
+        </w:tc>
+      </w:tr>
+      <w:tr>
+        <w:tc>
+          <w:tcPr>
+            <w:tcW w:type="dxa" w:w="0"/>
+          </w:tcPr>
+          <w:p>
+            <w:r>
+              <w:rPr>
+                <w:b/>
+                <w:color w:val="0B306B"/>
+              </w:rPr>
+              <w:t>72</w:t>
+            </w:r>
+          </w:p>
+        </w:tc>
+        <w:tc>
+          <w:tcPr>
+            <w:tcW w:type="dxa" w:w="10000"/>
+          </w:tcPr>
+          <w:p>
+            <w:pPr>
+              <w:jc w:val="both"/>
+            </w:pPr>
+            <w:r>
+              <w:t>ZEFERINO, Cesar Albenes. Consultor ad hoc da Capes - Processo No XX52-13-0. 2013.</w:t>
+            </w:r>
+          </w:p>
+        </w:tc>
+      </w:tr>
+      <w:tr>
+        <w:tc>
+          <w:tcPr>
+            <w:tcW w:type="dxa" w:w="0"/>
+          </w:tcPr>
+          <w:p>
+            <w:r>
+              <w:rPr>
+                <w:b/>
+                <w:color w:val="0B306B"/>
+              </w:rPr>
+              <w:t>73</w:t>
+            </w:r>
+          </w:p>
+        </w:tc>
+        <w:tc>
+          <w:tcPr>
+            <w:tcW w:type="dxa" w:w="10000"/>
+          </w:tcPr>
+          <w:p>
+            <w:pPr>
+              <w:jc w:val="both"/>
+            </w:pPr>
+            <w:r>
+              <w:t>ZEFERINO, Cesar Albenes. Consultor ad hoc da Capes - Processo No XX29-13-8. 2013.</w:t>
+            </w:r>
+          </w:p>
+        </w:tc>
+      </w:tr>
+      <w:tr>
+        <w:tc>
+          <w:tcPr>
+            <w:tcW w:type="dxa" w:w="0"/>
+          </w:tcPr>
+          <w:p>
+            <w:r>
+              <w:rPr>
+                <w:b/>
+                <w:color w:val="0B306B"/>
+              </w:rPr>
+              <w:t>74</w:t>
+            </w:r>
+          </w:p>
+        </w:tc>
+        <w:tc>
+          <w:tcPr>
+            <w:tcW w:type="dxa" w:w="10000"/>
+          </w:tcPr>
+          <w:p>
+            <w:pPr>
+              <w:jc w:val="both"/>
+            </w:pPr>
+            <w:r>
+              <w:t>ZEFERINO, Cesar Albenes. Consultor ad hoc da Capes - Processo No XX57-13-5. 2013.</w:t>
+            </w:r>
+          </w:p>
+        </w:tc>
+      </w:tr>
+      <w:tr>
+        <w:tc>
+          <w:tcPr>
+            <w:tcW w:type="dxa" w:w="0"/>
+          </w:tcPr>
+          <w:p>
+            <w:r>
+              <w:rPr>
+                <w:b/>
+                <w:color w:val="0B306B"/>
+              </w:rPr>
+              <w:t>75</w:t>
+            </w:r>
+          </w:p>
+        </w:tc>
+        <w:tc>
+          <w:tcPr>
+            <w:tcW w:type="dxa" w:w="10000"/>
+          </w:tcPr>
+          <w:p>
+            <w:pPr>
+              <w:jc w:val="both"/>
+            </w:pPr>
+            <w:r>
+              <w:t>ZEFERINO, Cesar Albenes. Consultor ad hoc da Capes - Membro da Comissão de Avaliação do Prêmio Capes de Teses. 2013.</w:t>
+            </w:r>
+          </w:p>
+        </w:tc>
+      </w:tr>
+      <w:tr>
+        <w:tc>
+          <w:tcPr>
+            <w:tcW w:type="dxa" w:w="0"/>
+          </w:tcPr>
+          <w:p>
+            <w:r>
+              <w:rPr>
+                <w:b/>
+                <w:color w:val="0B306B"/>
+              </w:rPr>
+              <w:t>76</w:t>
+            </w:r>
+          </w:p>
+        </w:tc>
+        <w:tc>
+          <w:tcPr>
+            <w:tcW w:type="dxa" w:w="10000"/>
+          </w:tcPr>
+          <w:p>
+            <w:pPr>
+              <w:jc w:val="both"/>
+            </w:pPr>
+            <w:r>
+              <w:t>ZEFERINO, Cesar Albenes. Consultor ad hoc da Capes - Processo No XXX93-12-2. 2013.</w:t>
+            </w:r>
+          </w:p>
+        </w:tc>
+      </w:tr>
+      <w:tr>
+        <w:tc>
+          <w:tcPr>
+            <w:tcW w:type="dxa" w:w="0"/>
+          </w:tcPr>
+          <w:p>
+            <w:r>
+              <w:rPr>
+                <w:b/>
+                <w:color w:val="0B306B"/>
+              </w:rPr>
+              <w:t>77</w:t>
+            </w:r>
+          </w:p>
+        </w:tc>
+        <w:tc>
+          <w:tcPr>
+            <w:tcW w:type="dxa" w:w="10000"/>
+          </w:tcPr>
+          <w:p>
+            <w:pPr>
+              <w:jc w:val="both"/>
+            </w:pPr>
+            <w:r>
+              <w:t>ZEFERINO, Cesar Albenes. Consultor ad hoc da Capes - Processo No XX18-13-07. 2013.</w:t>
+            </w:r>
+          </w:p>
+        </w:tc>
+      </w:tr>
+      <w:tr>
+        <w:tc>
+          <w:tcPr>
+            <w:tcW w:type="dxa" w:w="0"/>
+          </w:tcPr>
+          <w:p>
+            <w:r>
+              <w:rPr>
+                <w:b/>
+                <w:color w:val="0B306B"/>
+              </w:rPr>
+              <w:t>78</w:t>
+            </w:r>
+          </w:p>
+        </w:tc>
+        <w:tc>
+          <w:tcPr>
+            <w:tcW w:type="dxa" w:w="10000"/>
+          </w:tcPr>
+          <w:p>
+            <w:pPr>
+              <w:jc w:val="both"/>
+            </w:pPr>
+            <w:r>
+              <w:t>ZEFERINO, Cesar Albenes. Consultor ad hoc da Capes - Processo No XX57-13-71. 2013.</w:t>
+            </w:r>
+          </w:p>
+        </w:tc>
+      </w:tr>
+      <w:tr>
+        <w:tc>
+          <w:tcPr>
+            <w:tcW w:type="dxa" w:w="0"/>
+          </w:tcPr>
+          <w:p>
+            <w:r>
+              <w:rPr>
+                <w:b/>
+                <w:color w:val="0B306B"/>
+              </w:rPr>
+              <w:t>79</w:t>
+            </w:r>
+          </w:p>
+        </w:tc>
+        <w:tc>
+          <w:tcPr>
+            <w:tcW w:type="dxa" w:w="10000"/>
+          </w:tcPr>
+          <w:p>
+            <w:pPr>
+              <w:jc w:val="both"/>
+            </w:pPr>
+            <w:r>
+              <w:t>ZEFERINO, Cesar Albenes. Consultor ad hoc da Capes - Membro da Comissão de Análise do APCN Profissional 2013. 2013.</w:t>
+            </w:r>
+          </w:p>
+        </w:tc>
+      </w:tr>
+      <w:tr>
+        <w:tc>
+          <w:tcPr>
+            <w:tcW w:type="dxa" w:w="0"/>
+          </w:tcPr>
+          <w:p>
+            <w:r>
+              <w:rPr>
+                <w:b/>
+                <w:color w:val="0B306B"/>
+              </w:rPr>
+              <w:t>80</w:t>
+            </w:r>
+          </w:p>
+        </w:tc>
+        <w:tc>
+          <w:tcPr>
+            <w:tcW w:type="dxa" w:w="10000"/>
+          </w:tcPr>
+          <w:p>
+            <w:pPr>
+              <w:jc w:val="both"/>
+            </w:pPr>
+            <w:r>
+              <w:t>ZEFERINO, Cesar Albenes. Consultor ad hoc da Capes - Processo No XX60-13-20. 2013.</w:t>
+            </w:r>
+          </w:p>
+        </w:tc>
+      </w:tr>
+      <w:tr>
+        <w:tc>
+          <w:tcPr>
+            <w:tcW w:type="dxa" w:w="0"/>
+          </w:tcPr>
+          <w:p>
+            <w:r>
+              <w:rPr>
+                <w:b/>
+                <w:color w:val="0B306B"/>
+              </w:rPr>
+              <w:t>81</w:t>
+            </w:r>
+          </w:p>
+        </w:tc>
+        <w:tc>
+          <w:tcPr>
+            <w:tcW w:type="dxa" w:w="10000"/>
+          </w:tcPr>
+          <w:p>
+            <w:pPr>
+              <w:jc w:val="both"/>
+            </w:pPr>
+            <w:r>
+              <w:t>ZEFERINO, Cesar Albenes. Consultor ad hoc da Capes - Processo No XX0-13-80. 2013.</w:t>
+            </w:r>
+          </w:p>
+        </w:tc>
+      </w:tr>
+      <w:tr>
+        <w:tc>
+          <w:tcPr>
+            <w:tcW w:type="dxa" w:w="0"/>
+          </w:tcPr>
+          <w:p>
+            <w:r>
+              <w:rPr>
+                <w:b/>
+                <w:color w:val="0B306B"/>
+              </w:rPr>
+              <w:t>82</w:t>
+            </w:r>
+          </w:p>
+        </w:tc>
+        <w:tc>
+          <w:tcPr>
+            <w:tcW w:type="dxa" w:w="10000"/>
+          </w:tcPr>
+          <w:p>
+            <w:pPr>
+              <w:jc w:val="both"/>
+            </w:pPr>
+            <w:r>
+              <w:t>ZEFERINO, Cesar Albenes. Consultor ad hoc da Capes - Processo No XX02-13-31. 2013.</w:t>
+            </w:r>
+          </w:p>
+        </w:tc>
+      </w:tr>
+      <w:tr>
+        <w:tc>
+          <w:tcPr>
+            <w:tcW w:type="dxa" w:w="0"/>
+          </w:tcPr>
+          <w:p>
+            <w:r>
+              <w:rPr>
+                <w:b/>
+                <w:color w:val="0B306B"/>
+              </w:rPr>
+              <w:t>83</w:t>
+            </w:r>
+          </w:p>
+        </w:tc>
+        <w:tc>
+          <w:tcPr>
+            <w:tcW w:type="dxa" w:w="10000"/>
+          </w:tcPr>
+          <w:p>
+            <w:pPr>
+              <w:jc w:val="both"/>
+            </w:pPr>
+            <w:r>
+              <w:t>ZEFERINO, Cesar Albenes. Consultor ad hoc da Capes - Processo No XXX44-13-7. 2013.</w:t>
+            </w:r>
+          </w:p>
+        </w:tc>
+      </w:tr>
+      <w:tr>
+        <w:tc>
+          <w:tcPr>
+            <w:tcW w:type="dxa" w:w="0"/>
+          </w:tcPr>
+          <w:p>
+            <w:r>
+              <w:rPr>
+                <w:b/>
+                <w:color w:val="0B306B"/>
+              </w:rPr>
+              <w:t>84</w:t>
+            </w:r>
+          </w:p>
+        </w:tc>
+        <w:tc>
+          <w:tcPr>
+            <w:tcW w:type="dxa" w:w="10000"/>
+          </w:tcPr>
+          <w:p>
+            <w:pPr>
+              <w:jc w:val="both"/>
+            </w:pPr>
+            <w:r>
+              <w:t>ZEFERINO, Cesar Albenes. Consultor ad hoc da Univali - Avaliador dos relatórios finais em formato de artigo dos projetos aprovados no Edital 02/2012. 2013.</w:t>
+            </w:r>
+          </w:p>
+        </w:tc>
+      </w:tr>
+      <w:tr>
+        <w:tc>
+          <w:tcPr>
+            <w:tcW w:type="dxa" w:w="0"/>
+          </w:tcPr>
+          <w:p>
+            <w:r>
+              <w:rPr>
+                <w:b/>
+                <w:color w:val="0B306B"/>
+              </w:rPr>
+              <w:t>85</w:t>
+            </w:r>
+          </w:p>
+        </w:tc>
+        <w:tc>
+          <w:tcPr>
+            <w:tcW w:type="dxa" w:w="10000"/>
+          </w:tcPr>
+          <w:p>
+            <w:pPr>
+              <w:jc w:val="both"/>
+            </w:pPr>
+            <w:r>
+              <w:t>ZEFERINO, Cesar Albenes. Consultor ad hoc da Univali - Avaliador de projetos submetidos ao Edital 03/2013 - PIBIC. 2013.</w:t>
+            </w:r>
+          </w:p>
+        </w:tc>
+      </w:tr>
+      <w:tr>
+        <w:tc>
+          <w:tcPr>
+            <w:tcW w:type="dxa" w:w="0"/>
+          </w:tcPr>
+          <w:p>
+            <w:r>
+              <w:rPr>
+                <w:b/>
+                <w:color w:val="0B306B"/>
+              </w:rPr>
+              <w:t>86</w:t>
+            </w:r>
+          </w:p>
+        </w:tc>
+        <w:tc>
+          <w:tcPr>
+            <w:tcW w:type="dxa" w:w="10000"/>
+          </w:tcPr>
+          <w:p>
+            <w:pPr>
+              <w:jc w:val="both"/>
+            </w:pPr>
+            <w:r>
+              <w:t>ZEFERINO, Cesar Albenes. Consultor ad hoc da Capes - Seminário de Acompanhamento de Programas de Pós-Graduação em Ciência da Computação - Ano 2013. 2013.</w:t>
+            </w:r>
+          </w:p>
+        </w:tc>
+      </w:tr>
+      <w:tr>
+        <w:tc>
+          <w:tcPr>
+            <w:tcW w:type="dxa" w:w="0"/>
+          </w:tcPr>
+          <w:p>
+            <w:r>
+              <w:rPr>
+                <w:b/>
+                <w:color w:val="0B306B"/>
+              </w:rPr>
+              <w:t>87</w:t>
+            </w:r>
+          </w:p>
+        </w:tc>
+        <w:tc>
+          <w:tcPr>
+            <w:tcW w:type="dxa" w:w="10000"/>
+          </w:tcPr>
+          <w:p>
+            <w:pPr>
+              <w:jc w:val="both"/>
+            </w:pPr>
+            <w:r>
+              <w:t>ZEFERINO, Cesar Albenes. Consultor ad hoc da Capes - Processo No XX51-13-5. 2013.</w:t>
+            </w:r>
+          </w:p>
+        </w:tc>
+      </w:tr>
+      <w:tr>
+        <w:tc>
+          <w:tcPr>
+            <w:tcW w:type="dxa" w:w="0"/>
+          </w:tcPr>
+          <w:p>
+            <w:r>
+              <w:rPr>
+                <w:b/>
+                <w:color w:val="0B306B"/>
+              </w:rPr>
+              <w:t>88</w:t>
+            </w:r>
+          </w:p>
+        </w:tc>
+        <w:tc>
+          <w:tcPr>
+            <w:tcW w:type="dxa" w:w="10000"/>
+          </w:tcPr>
+          <w:p>
+            <w:pPr>
+              <w:jc w:val="both"/>
+            </w:pPr>
+            <w:r>
+              <w:t>ZEFERINO, Cesar Albenes. Consultor ad hoc da Capes - Processo No XX22-13-0. 2013.</w:t>
+            </w:r>
+          </w:p>
+        </w:tc>
+      </w:tr>
+      <w:tr>
+        <w:tc>
+          <w:tcPr>
+            <w:tcW w:type="dxa" w:w="0"/>
+          </w:tcPr>
+          <w:p>
+            <w:r>
+              <w:rPr>
+                <w:b/>
+                <w:color w:val="0B306B"/>
+              </w:rPr>
+              <w:t>89</w:t>
+            </w:r>
+          </w:p>
+        </w:tc>
+        <w:tc>
+          <w:tcPr>
+            <w:tcW w:type="dxa" w:w="10000"/>
+          </w:tcPr>
+          <w:p>
+            <w:pPr>
+              <w:jc w:val="both"/>
+            </w:pPr>
+            <w:r>
+              <w:t>ZEFERINO, Cesar Albenes. Consultor ad hoc da Capes - Membro da Comissão de Análise de Pedidos de Reconsideração da Avaliação Trienal 2013 da área de Ciência da Computação. 2013.</w:t>
+            </w:r>
+          </w:p>
+        </w:tc>
+      </w:tr>
+      <w:tr>
+        <w:tc>
+          <w:tcPr>
+            <w:tcW w:type="dxa" w:w="0"/>
+          </w:tcPr>
+          <w:p>
+            <w:r>
+              <w:rPr>
+                <w:b/>
+                <w:color w:val="0B306B"/>
+              </w:rPr>
+              <w:t>90</w:t>
+            </w:r>
+          </w:p>
+        </w:tc>
+        <w:tc>
+          <w:tcPr>
+            <w:tcW w:type="dxa" w:w="10000"/>
+          </w:tcPr>
+          <w:p>
+            <w:pPr>
+              <w:jc w:val="both"/>
+            </w:pPr>
+            <w:r>
+              <w:t>ZEFERINO, Cesar Albenes. Consultor ad hoc da Capes - Processo No XX14-13-9. 2013.</w:t>
+            </w:r>
+          </w:p>
+        </w:tc>
+      </w:tr>
+      <w:tr>
+        <w:tc>
+          <w:tcPr>
+            <w:tcW w:type="dxa" w:w="0"/>
+          </w:tcPr>
+          <w:p>
+            <w:r>
+              <w:rPr>
+                <w:b/>
+                <w:color w:val="0B306B"/>
+              </w:rPr>
+              <w:t>91</w:t>
+            </w:r>
+          </w:p>
+        </w:tc>
+        <w:tc>
+          <w:tcPr>
+            <w:tcW w:type="dxa" w:w="10000"/>
+          </w:tcPr>
+          <w:p>
+            <w:pPr>
+              <w:jc w:val="both"/>
+            </w:pPr>
+            <w:r>
+              <w:t>ZEFERINO, Cesar Albenes. Consultor ad hoc da Capes - Processo No XX67-13-9. 2013.</w:t>
+            </w:r>
+          </w:p>
+        </w:tc>
+      </w:tr>
+      <w:tr>
+        <w:tc>
+          <w:tcPr>
+            <w:tcW w:type="dxa" w:w="0"/>
+          </w:tcPr>
+          <w:p>
+            <w:r>
+              <w:rPr>
+                <w:b/>
+                <w:color w:val="0B306B"/>
+              </w:rPr>
+              <w:t>92</w:t>
+            </w:r>
+          </w:p>
+        </w:tc>
+        <w:tc>
+          <w:tcPr>
+            <w:tcW w:type="dxa" w:w="10000"/>
+          </w:tcPr>
+          <w:p>
+            <w:pPr>
+              <w:jc w:val="both"/>
+            </w:pPr>
+            <w:r>
+              <w:t>ZEFERINO, Cesar Albenes. Consultor ad hoc da Univali - Avaliador de projetos submetidos ao Edital 02/2013 - Programa de Bolsas de Pesquisa do Artigo 170. 2013.</w:t>
+            </w:r>
+          </w:p>
+        </w:tc>
+      </w:tr>
+      <w:tr>
+        <w:tc>
+          <w:tcPr>
+            <w:tcW w:type="dxa" w:w="0"/>
+          </w:tcPr>
+          <w:p>
+            <w:r>
+              <w:rPr>
+                <w:b/>
+                <w:color w:val="0B306B"/>
+              </w:rPr>
+              <w:t>93</w:t>
+            </w:r>
+          </w:p>
+        </w:tc>
+        <w:tc>
+          <w:tcPr>
+            <w:tcW w:type="dxa" w:w="10000"/>
+          </w:tcPr>
+          <w:p>
+            <w:pPr>
+              <w:jc w:val="both"/>
+            </w:pPr>
+            <w:r>
+              <w:t>ZEFERINO, Cesar Albenes. Consultor ad hoc da Capes - Processo No XX42-13-07. 2013.</w:t>
+            </w:r>
+          </w:p>
+        </w:tc>
+      </w:tr>
+      <w:tr>
+        <w:tc>
+          <w:tcPr>
+            <w:tcW w:type="dxa" w:w="0"/>
+          </w:tcPr>
+          <w:p>
+            <w:r>
+              <w:rPr>
+                <w:b/>
+                <w:color w:val="0B306B"/>
+              </w:rPr>
+              <w:t>94</w:t>
+            </w:r>
+          </w:p>
+        </w:tc>
+        <w:tc>
+          <w:tcPr>
+            <w:tcW w:type="dxa" w:w="10000"/>
+          </w:tcPr>
+          <w:p>
+            <w:pPr>
+              <w:jc w:val="both"/>
+            </w:pPr>
+            <w:r>
+              <w:t>ZEFERINO, Cesar Albenes. Consultor ad hoc da Capes - Processo No XX30-13-17. 2013.</w:t>
+            </w:r>
+          </w:p>
+        </w:tc>
+      </w:tr>
+      <w:tr>
+        <w:tc>
+          <w:tcPr>
+            <w:tcW w:type="dxa" w:w="0"/>
+          </w:tcPr>
+          <w:p>
+            <w:r>
+              <w:rPr>
+                <w:b/>
+                <w:color w:val="0B306B"/>
+              </w:rPr>
+              <w:t>95</w:t>
+            </w:r>
+          </w:p>
+        </w:tc>
+        <w:tc>
+          <w:tcPr>
+            <w:tcW w:type="dxa" w:w="10000"/>
+          </w:tcPr>
+          <w:p>
+            <w:pPr>
+              <w:jc w:val="both"/>
+            </w:pPr>
+            <w:r>
+              <w:t>ZEFERINO, Cesar Albenes. Consultor ad hoc da Capes - Processo No XX18-13-6. 2013.</w:t>
+            </w:r>
+          </w:p>
+        </w:tc>
+      </w:tr>
+      <w:tr>
+        <w:tc>
+          <w:tcPr>
+            <w:tcW w:type="dxa" w:w="0"/>
+          </w:tcPr>
+          <w:p>
+            <w:r>
+              <w:rPr>
+                <w:b/>
+                <w:color w:val="0B306B"/>
+              </w:rPr>
+              <w:t>96</w:t>
+            </w:r>
+          </w:p>
+        </w:tc>
+        <w:tc>
+          <w:tcPr>
+            <w:tcW w:type="dxa" w:w="10000"/>
+          </w:tcPr>
+          <w:p>
+            <w:pPr>
+              <w:jc w:val="both"/>
+            </w:pPr>
+            <w:r>
+              <w:t>ZEFERINO, Cesar Albenes. Consultor ad hoc da Capes - Prêmio Capes de Teses - Ano 2013. 2013.</w:t>
+            </w:r>
+          </w:p>
+        </w:tc>
+      </w:tr>
+      <w:tr>
+        <w:tc>
+          <w:tcPr>
+            <w:tcW w:type="dxa" w:w="0"/>
+          </w:tcPr>
+          <w:p>
+            <w:r>
+              <w:rPr>
+                <w:b/>
+                <w:color w:val="0B306B"/>
+              </w:rPr>
+              <w:t>97</w:t>
+            </w:r>
+          </w:p>
+        </w:tc>
+        <w:tc>
+          <w:tcPr>
+            <w:tcW w:type="dxa" w:w="10000"/>
+          </w:tcPr>
+          <w:p>
+            <w:pPr>
+              <w:jc w:val="both"/>
+            </w:pPr>
+            <w:r>
+              <w:t>ZEFERINO, Cesar Albenes. Consultor ad hoc da Capes - Processo No XX48-13-1. 2013.</w:t>
+            </w:r>
+          </w:p>
+        </w:tc>
+      </w:tr>
+      <w:tr>
+        <w:tc>
+          <w:tcPr>
+            <w:tcW w:type="dxa" w:w="0"/>
+          </w:tcPr>
+          <w:p>
+            <w:r>
+              <w:rPr>
+                <w:b/>
+                <w:color w:val="0B306B"/>
+              </w:rPr>
+              <w:t>98</w:t>
+            </w:r>
+          </w:p>
+        </w:tc>
+        <w:tc>
+          <w:tcPr>
+            <w:tcW w:type="dxa" w:w="10000"/>
+          </w:tcPr>
+          <w:p>
+            <w:pPr>
+              <w:jc w:val="both"/>
+            </w:pPr>
+            <w:r>
+              <w:t>ZEFERINO, Cesar Albenes. Consultor ad hoc da Capes - Membro da Comissão de Análise do APCN Acadêmico 2013. 2013.</w:t>
+            </w:r>
+          </w:p>
+        </w:tc>
+      </w:tr>
+      <w:tr>
+        <w:tc>
+          <w:tcPr>
+            <w:tcW w:type="dxa" w:w="0"/>
+          </w:tcPr>
+          <w:p>
+            <w:r>
+              <w:rPr>
+                <w:b/>
+                <w:color w:val="0B306B"/>
+              </w:rPr>
+              <w:t>99</w:t>
+            </w:r>
+          </w:p>
+        </w:tc>
+        <w:tc>
+          <w:tcPr>
+            <w:tcW w:type="dxa" w:w="10000"/>
+          </w:tcPr>
+          <w:p>
+            <w:pPr>
+              <w:jc w:val="both"/>
+            </w:pPr>
+            <w:r>
+              <w:t>ZEFERINO, Cesar Albenes. Consultor ad hoc da Capes - Processo No XXX69-13-3. 2013.</w:t>
+            </w:r>
+          </w:p>
+        </w:tc>
+      </w:tr>
+      <w:tr>
+        <w:tc>
+          <w:tcPr>
+            <w:tcW w:type="dxa" w:w="0"/>
+          </w:tcPr>
+          <w:p>
+            <w:r>
+              <w:rPr>
+                <w:b/>
+                <w:color w:val="0B306B"/>
+              </w:rPr>
+              <w:t>100</w:t>
+            </w:r>
+          </w:p>
+        </w:tc>
+        <w:tc>
+          <w:tcPr>
+            <w:tcW w:type="dxa" w:w="10000"/>
+          </w:tcPr>
+          <w:p>
+            <w:pPr>
+              <w:jc w:val="both"/>
+            </w:pPr>
+            <w:r>
+              <w:t>ZEFERINO, Cesar Albenes. Consultor ad hoc da Univali - Avaliador de projetos submetidos ao Edital 04/2013 - PIBITI. 2013.</w:t>
+            </w:r>
+          </w:p>
+        </w:tc>
+      </w:tr>
+      <w:tr>
+        <w:tc>
+          <w:tcPr>
+            <w:tcW w:type="dxa" w:w="0"/>
+          </w:tcPr>
+          <w:p>
+            <w:r>
+              <w:rPr>
+                <w:b/>
+                <w:color w:val="0B306B"/>
+              </w:rPr>
+              <w:t>101</w:t>
+            </w:r>
+          </w:p>
+        </w:tc>
+        <w:tc>
+          <w:tcPr>
+            <w:tcW w:type="dxa" w:w="10000"/>
+          </w:tcPr>
+          <w:p>
+            <w:pPr>
+              <w:jc w:val="both"/>
+            </w:pPr>
+            <w:r>
+              <w:t>ZEFERINO, Cesar Albenes. Consultor ad hoc da Univali - Avaliador de projetos submetidos ao Edital 05/2013 - ProBIC. 2013.</w:t>
+            </w:r>
+          </w:p>
+        </w:tc>
+      </w:tr>
+      <w:tr>
+        <w:tc>
+          <w:tcPr>
+            <w:tcW w:type="dxa" w:w="0"/>
+          </w:tcPr>
+          <w:p>
+            <w:r>
+              <w:rPr>
+                <w:b/>
+                <w:color w:val="0B306B"/>
+              </w:rPr>
+              <w:t>102</w:t>
+            </w:r>
+          </w:p>
+        </w:tc>
+        <w:tc>
+          <w:tcPr>
+            <w:tcW w:type="dxa" w:w="10000"/>
+          </w:tcPr>
+          <w:p>
+            <w:pPr>
+              <w:jc w:val="both"/>
+            </w:pPr>
+            <w:r>
+              <w:t>ZEFERINO, Cesar Albenes. Consultor ad hoc da Capes - Processo No XX00-13-08. 2013.</w:t>
+            </w:r>
+          </w:p>
+        </w:tc>
+      </w:tr>
+      <w:tr>
+        <w:tc>
+          <w:tcPr>
+            <w:tcW w:type="dxa" w:w="0"/>
+          </w:tcPr>
+          <w:p>
+            <w:r>
+              <w:rPr>
+                <w:b/>
+                <w:color w:val="0B306B"/>
+              </w:rPr>
+              <w:t>103</w:t>
+            </w:r>
+          </w:p>
+        </w:tc>
+        <w:tc>
+          <w:tcPr>
+            <w:tcW w:type="dxa" w:w="10000"/>
+          </w:tcPr>
+          <w:p>
+            <w:pPr>
+              <w:jc w:val="both"/>
+            </w:pPr>
+            <w:r>
+              <w:t>ZEFERINO, Cesar Albenes. Consultor ad hoc da Capes - Processo No XX22-13-8. 2013.</w:t>
+            </w:r>
+          </w:p>
+        </w:tc>
+      </w:tr>
+      <w:tr>
+        <w:tc>
+          <w:tcPr>
+            <w:tcW w:type="dxa" w:w="0"/>
+          </w:tcPr>
+          <w:p>
+            <w:r>
+              <w:rPr>
+                <w:b/>
+                <w:color w:val="0B306B"/>
+              </w:rPr>
+              <w:t>104</w:t>
+            </w:r>
+          </w:p>
+        </w:tc>
+        <w:tc>
+          <w:tcPr>
+            <w:tcW w:type="dxa" w:w="10000"/>
+          </w:tcPr>
+          <w:p>
+            <w:pPr>
+              <w:jc w:val="both"/>
+            </w:pPr>
+            <w:r>
+              <w:t>ZEFERINO, Cesar Albenes. Consultor ad hoc do CNPq - Processo No XXXX27/2013-3. 2013.</w:t>
+            </w:r>
+          </w:p>
+        </w:tc>
+      </w:tr>
+      <w:tr>
+        <w:tc>
+          <w:tcPr>
+            <w:tcW w:type="dxa" w:w="0"/>
+          </w:tcPr>
+          <w:p>
+            <w:r>
+              <w:rPr>
+                <w:b/>
+                <w:color w:val="0B306B"/>
+              </w:rPr>
+              <w:t>105</w:t>
+            </w:r>
+          </w:p>
+        </w:tc>
+        <w:tc>
+          <w:tcPr>
+            <w:tcW w:type="dxa" w:w="10000"/>
+          </w:tcPr>
+          <w:p>
+            <w:pPr>
+              <w:jc w:val="both"/>
+            </w:pPr>
+            <w:r>
+              <w:t>ZEFERINO, Cesar Albenes. Consultor ad hoc da Capes - Membro da Comissão de Elaboração do Qualis e DOC Área da área de Ciência da Computação. 2012.</w:t>
+            </w:r>
+          </w:p>
+        </w:tc>
+      </w:tr>
+      <w:tr>
+        <w:tc>
+          <w:tcPr>
+            <w:tcW w:type="dxa" w:w="0"/>
+          </w:tcPr>
+          <w:p>
+            <w:r>
+              <w:rPr>
+                <w:b/>
+                <w:color w:val="0B306B"/>
+              </w:rPr>
+              <w:t>106</w:t>
+            </w:r>
+          </w:p>
+        </w:tc>
+        <w:tc>
+          <w:tcPr>
+            <w:tcW w:type="dxa" w:w="10000"/>
+          </w:tcPr>
+          <w:p>
+            <w:pPr>
+              <w:jc w:val="both"/>
+            </w:pPr>
+            <w:r>
+              <w:t>ZEFERINO, Cesar Albenes. Consultor ad hoc da Univali - Avaliador de projetos submetidos ao Edital 04/2012. 2012.</w:t>
+            </w:r>
+          </w:p>
+        </w:tc>
+      </w:tr>
+      <w:tr>
+        <w:tc>
+          <w:tcPr>
+            <w:tcW w:type="dxa" w:w="0"/>
+          </w:tcPr>
+          <w:p>
+            <w:r>
+              <w:rPr>
+                <w:b/>
+                <w:color w:val="0B306B"/>
+              </w:rPr>
+              <w:t>107</w:t>
+            </w:r>
+          </w:p>
+        </w:tc>
+        <w:tc>
+          <w:tcPr>
+            <w:tcW w:type="dxa" w:w="10000"/>
+          </w:tcPr>
+          <w:p>
+            <w:pPr>
+              <w:jc w:val="both"/>
+            </w:pPr>
+            <w:r>
+              <w:t>ZEFERINO, Cesar Albenes. Consultor ad hoc da Univali - Avaliador de projetos submetidos ao Edital 07/2012. 2012.</w:t>
+            </w:r>
+          </w:p>
+        </w:tc>
+      </w:tr>
+      <w:tr>
+        <w:tc>
+          <w:tcPr>
+            <w:tcW w:type="dxa" w:w="0"/>
+          </w:tcPr>
+          <w:p>
+            <w:r>
+              <w:rPr>
+                <w:b/>
+                <w:color w:val="0B306B"/>
+              </w:rPr>
+              <w:t>108</w:t>
+            </w:r>
+          </w:p>
+        </w:tc>
+        <w:tc>
+          <w:tcPr>
+            <w:tcW w:type="dxa" w:w="10000"/>
+          </w:tcPr>
+          <w:p>
+            <w:pPr>
+              <w:jc w:val="both"/>
+            </w:pPr>
+            <w:r>
+              <w:t>ZEFERINO, Cesar Albenes. Consultor ad hoc do CNPq - Processo No XXXX70/2012-5. 2012.</w:t>
+            </w:r>
+          </w:p>
+        </w:tc>
+      </w:tr>
+      <w:tr>
+        <w:tc>
+          <w:tcPr>
+            <w:tcW w:type="dxa" w:w="0"/>
+          </w:tcPr>
+          <w:p>
+            <w:r>
+              <w:rPr>
+                <w:b/>
+                <w:color w:val="0B306B"/>
+              </w:rPr>
+              <w:t>109</w:t>
+            </w:r>
+          </w:p>
+        </w:tc>
+        <w:tc>
+          <w:tcPr>
+            <w:tcW w:type="dxa" w:w="10000"/>
+          </w:tcPr>
+          <w:p>
+            <w:pPr>
+              <w:jc w:val="both"/>
+            </w:pPr>
+            <w:r>
+              <w:t>ZEFERINO, Cesar Albenes. Consultor ad hoc da Univali - Avaliador de relatório final de projeto aprovado no Edital 03/2011. 2012.</w:t>
+            </w:r>
+          </w:p>
+        </w:tc>
+      </w:tr>
+      <w:tr>
+        <w:tc>
+          <w:tcPr>
+            <w:tcW w:type="dxa" w:w="0"/>
+          </w:tcPr>
+          <w:p>
+            <w:r>
+              <w:rPr>
+                <w:b/>
+                <w:color w:val="0B306B"/>
+              </w:rPr>
+              <w:t>110</w:t>
+            </w:r>
+          </w:p>
+        </w:tc>
+        <w:tc>
+          <w:tcPr>
+            <w:tcW w:type="dxa" w:w="10000"/>
+          </w:tcPr>
+          <w:p>
+            <w:pPr>
+              <w:jc w:val="both"/>
+            </w:pPr>
+            <w:r>
+              <w:t>ZEFERINO, Cesar Albenes. Consultor ad hoc da Capes - Processo No XX95-12-91. 2012.</w:t>
+            </w:r>
+          </w:p>
+        </w:tc>
+      </w:tr>
+      <w:tr>
+        <w:tc>
+          <w:tcPr>
+            <w:tcW w:type="dxa" w:w="0"/>
+          </w:tcPr>
+          <w:p>
+            <w:r>
+              <w:rPr>
+                <w:b/>
+                <w:color w:val="0B306B"/>
+              </w:rPr>
+              <w:t>111</w:t>
+            </w:r>
+          </w:p>
+        </w:tc>
+        <w:tc>
+          <w:tcPr>
+            <w:tcW w:type="dxa" w:w="10000"/>
+          </w:tcPr>
+          <w:p>
+            <w:pPr>
+              <w:jc w:val="both"/>
+            </w:pPr>
+            <w:r>
+              <w:t>ZEFERINO, Cesar Albenes. Consultor ad hoc da Univali - Avaliador de projetos submetidos ao Edital 02/2012 - Programa de Bolsas de Pesquisa do Artigo 170. 2012.</w:t>
+            </w:r>
+          </w:p>
+        </w:tc>
+      </w:tr>
+      <w:tr>
+        <w:tc>
+          <w:tcPr>
+            <w:tcW w:type="dxa" w:w="0"/>
+          </w:tcPr>
+          <w:p>
+            <w:r>
+              <w:rPr>
+                <w:b/>
+                <w:color w:val="0B306B"/>
+              </w:rPr>
+              <w:t>112</w:t>
+            </w:r>
+          </w:p>
+        </w:tc>
+        <w:tc>
+          <w:tcPr>
+            <w:tcW w:type="dxa" w:w="10000"/>
+          </w:tcPr>
+          <w:p>
+            <w:pPr>
+              <w:jc w:val="both"/>
+            </w:pPr>
+            <w:r>
+              <w:t>ZEFERINO, Cesar Albenes. Consultor ad hoc da Capes - Processo No XX38-12-52. 2012.</w:t>
+            </w:r>
+          </w:p>
+        </w:tc>
+      </w:tr>
+      <w:tr>
+        <w:tc>
+          <w:tcPr>
+            <w:tcW w:type="dxa" w:w="0"/>
+          </w:tcPr>
+          <w:p>
+            <w:r>
+              <w:rPr>
+                <w:b/>
+                <w:color w:val="0B306B"/>
+              </w:rPr>
+              <w:t>113</w:t>
+            </w:r>
+          </w:p>
+        </w:tc>
+        <w:tc>
+          <w:tcPr>
+            <w:tcW w:type="dxa" w:w="10000"/>
+          </w:tcPr>
+          <w:p>
+            <w:pPr>
+              <w:jc w:val="both"/>
+            </w:pPr>
+            <w:r>
+              <w:t>ZEFERINO, Cesar Albenes; CASANOVA, Marco Antonio; CACERES, Edson Roberto. Consultor ad hoc da Capes - Prêmio Capes de Teses - Ano 2012. 2012.</w:t>
+            </w:r>
+          </w:p>
+        </w:tc>
+      </w:tr>
+      <w:tr>
+        <w:tc>
+          <w:tcPr>
+            <w:tcW w:type="dxa" w:w="0"/>
+          </w:tcPr>
+          <w:p>
+            <w:r>
+              <w:rPr>
+                <w:b/>
+                <w:color w:val="0B306B"/>
+              </w:rPr>
+              <w:t>114</w:t>
+            </w:r>
+          </w:p>
+        </w:tc>
+        <w:tc>
+          <w:tcPr>
+            <w:tcW w:type="dxa" w:w="10000"/>
+          </w:tcPr>
+          <w:p>
+            <w:pPr>
+              <w:jc w:val="both"/>
+            </w:pPr>
+            <w:r>
+              <w:t>ZEFERINO, Cesar Albenes. Consultor ad hoc da Capes - Processo No XXX05-12-0. 2012.</w:t>
+            </w:r>
+          </w:p>
+        </w:tc>
+      </w:tr>
+      <w:tr>
+        <w:tc>
+          <w:tcPr>
+            <w:tcW w:type="dxa" w:w="0"/>
+          </w:tcPr>
+          <w:p>
+            <w:r>
+              <w:rPr>
+                <w:b/>
+                <w:color w:val="0B306B"/>
+              </w:rPr>
+              <w:t>115</w:t>
+            </w:r>
+          </w:p>
+        </w:tc>
+        <w:tc>
+          <w:tcPr>
+            <w:tcW w:type="dxa" w:w="10000"/>
+          </w:tcPr>
+          <w:p>
+            <w:pPr>
+              <w:jc w:val="both"/>
+            </w:pPr>
+            <w:r>
+              <w:t>ZEFERINO, Cesar Albenes. Consultor ad hoc da Capes - Processo No XXX16-12-2. 2012.</w:t>
+            </w:r>
+          </w:p>
+        </w:tc>
+      </w:tr>
+      <w:tr>
+        <w:tc>
+          <w:tcPr>
+            <w:tcW w:type="dxa" w:w="0"/>
+          </w:tcPr>
+          <w:p>
+            <w:r>
+              <w:rPr>
+                <w:b/>
+                <w:color w:val="0B306B"/>
+              </w:rPr>
+              <w:t>116</w:t>
+            </w:r>
+          </w:p>
+        </w:tc>
+        <w:tc>
+          <w:tcPr>
+            <w:tcW w:type="dxa" w:w="10000"/>
+          </w:tcPr>
+          <w:p>
+            <w:pPr>
+              <w:jc w:val="both"/>
+            </w:pPr>
+            <w:r>
+              <w:t>ZEFERINO, Cesar Albenes. Consultor ad hoc da Capes - Julgamento de Propostas de MINTER/DINTER e Mestrado Profissional da área de Ciência da Computação. 2012.</w:t>
+            </w:r>
+          </w:p>
+        </w:tc>
+      </w:tr>
+      <w:tr>
+        <w:tc>
+          <w:tcPr>
+            <w:tcW w:type="dxa" w:w="0"/>
+          </w:tcPr>
+          <w:p>
+            <w:r>
+              <w:rPr>
+                <w:b/>
+                <w:color w:val="0B306B"/>
+              </w:rPr>
+              <w:t>117</w:t>
+            </w:r>
+          </w:p>
+        </w:tc>
+        <w:tc>
+          <w:tcPr>
+            <w:tcW w:type="dxa" w:w="10000"/>
+          </w:tcPr>
+          <w:p>
+            <w:pPr>
+              <w:jc w:val="both"/>
+            </w:pPr>
+            <w:r>
+              <w:t>ZEFERINO, Cesar Albenes. Consultor ad hoc da Univali - Avaliador de projetos submetidos ao Edital 03/2011 - PIBITI. 2011.</w:t>
+            </w:r>
+          </w:p>
+        </w:tc>
+      </w:tr>
+      <w:tr>
+        <w:tc>
+          <w:tcPr>
+            <w:tcW w:type="dxa" w:w="0"/>
+          </w:tcPr>
+          <w:p>
+            <w:r>
+              <w:rPr>
+                <w:b/>
+                <w:color w:val="0B306B"/>
+              </w:rPr>
+              <w:t>118</w:t>
+            </w:r>
+          </w:p>
+        </w:tc>
+        <w:tc>
+          <w:tcPr>
+            <w:tcW w:type="dxa" w:w="10000"/>
+          </w:tcPr>
+          <w:p>
+            <w:pPr>
+              <w:jc w:val="both"/>
+            </w:pPr>
+            <w:r>
+              <w:t>ZEFERINO, Cesar Albenes. Consultor ad hoc da Univali - Avaliador de projetos submetidos ao Edital 02/2011 - PIBIC/CNPq. 2011.</w:t>
+            </w:r>
+          </w:p>
+        </w:tc>
+      </w:tr>
+      <w:tr>
+        <w:tc>
+          <w:tcPr>
+            <w:tcW w:type="dxa" w:w="0"/>
+          </w:tcPr>
+          <w:p>
+            <w:r>
+              <w:rPr>
+                <w:b/>
+                <w:color w:val="0B306B"/>
+              </w:rPr>
+              <w:t>119</w:t>
+            </w:r>
+          </w:p>
+        </w:tc>
+        <w:tc>
+          <w:tcPr>
+            <w:tcW w:type="dxa" w:w="10000"/>
+          </w:tcPr>
+          <w:p>
+            <w:pPr>
+              <w:jc w:val="both"/>
+            </w:pPr>
+            <w:r>
+              <w:t>ZEFERINO, Cesar Albenes. Consultor ad hoc da Univali - Avaliador de projetos submetidos ao Edital 01/2011. 2011.</w:t>
+            </w:r>
+          </w:p>
+        </w:tc>
+      </w:tr>
+      <w:tr>
+        <w:tc>
+          <w:tcPr>
+            <w:tcW w:type="dxa" w:w="0"/>
+          </w:tcPr>
+          <w:p>
+            <w:r>
+              <w:rPr>
+                <w:b/>
+                <w:color w:val="0B306B"/>
+              </w:rPr>
+              <w:t>120</w:t>
+            </w:r>
+          </w:p>
+        </w:tc>
+        <w:tc>
+          <w:tcPr>
+            <w:tcW w:type="dxa" w:w="10000"/>
+          </w:tcPr>
+          <w:p>
+            <w:pPr>
+              <w:jc w:val="both"/>
+            </w:pPr>
+            <w:r>
+              <w:t>ZEFERINO, Cesar Albenes. Consultor ad hoc da Capes - Membro da Comissão de Análise do APCN 2011. 2011.</w:t>
+            </w:r>
+          </w:p>
+        </w:tc>
+      </w:tr>
+      <w:tr>
+        <w:tc>
+          <w:tcPr>
+            <w:tcW w:type="dxa" w:w="0"/>
+          </w:tcPr>
+          <w:p>
+            <w:r>
+              <w:rPr>
+                <w:b/>
+                <w:color w:val="0B306B"/>
+              </w:rPr>
+              <w:t>121</w:t>
+            </w:r>
+          </w:p>
+        </w:tc>
+        <w:tc>
+          <w:tcPr>
+            <w:tcW w:type="dxa" w:w="10000"/>
+          </w:tcPr>
+          <w:p>
+            <w:pPr>
+              <w:jc w:val="both"/>
+            </w:pPr>
+            <w:r>
+              <w:t>ZEFERINO, Cesar Albenes. Consultor ad hoc do CNPq - Processo No XXXX99/2011-0. 2011.</w:t>
+            </w:r>
+          </w:p>
+        </w:tc>
+      </w:tr>
+      <w:tr>
+        <w:tc>
+          <w:tcPr>
+            <w:tcW w:type="dxa" w:w="0"/>
+          </w:tcPr>
+          <w:p>
+            <w:r>
+              <w:rPr>
+                <w:b/>
+                <w:color w:val="0B306B"/>
+              </w:rPr>
+              <w:t>122</w:t>
+            </w:r>
+          </w:p>
+        </w:tc>
+        <w:tc>
+          <w:tcPr>
+            <w:tcW w:type="dxa" w:w="10000"/>
+          </w:tcPr>
+          <w:p>
+            <w:pPr>
+              <w:jc w:val="both"/>
+            </w:pPr>
+            <w:r>
+              <w:t>ZEFERINO, Cesar Albenes. Consultor ad hoc do CNPq - Processo No XXXX42/2011-0. 2011.</w:t>
+            </w:r>
+          </w:p>
+        </w:tc>
+      </w:tr>
+      <w:tr>
+        <w:tc>
+          <w:tcPr>
+            <w:tcW w:type="dxa" w:w="0"/>
+          </w:tcPr>
+          <w:p>
+            <w:r>
+              <w:rPr>
+                <w:b/>
+                <w:color w:val="0B306B"/>
+              </w:rPr>
+              <w:t>123</w:t>
+            </w:r>
+          </w:p>
+        </w:tc>
+        <w:tc>
+          <w:tcPr>
+            <w:tcW w:type="dxa" w:w="10000"/>
+          </w:tcPr>
+          <w:p>
+            <w:pPr>
+              <w:jc w:val="both"/>
+            </w:pPr>
+            <w:r>
+              <w:t>ZEFERINO, Cesar Albenes. Consultor ad hoc da Capes - Acompanhamento da Reunião de Coordenadores de PPG da área de Ciência da Computação - Ano 2011. 2011.</w:t>
+            </w:r>
+          </w:p>
+        </w:tc>
+      </w:tr>
+      <w:tr>
+        <w:tc>
+          <w:tcPr>
+            <w:tcW w:type="dxa" w:w="0"/>
+          </w:tcPr>
+          <w:p>
+            <w:r>
+              <w:rPr>
+                <w:b/>
+                <w:color w:val="0B306B"/>
+              </w:rPr>
+              <w:t>124</w:t>
+            </w:r>
+          </w:p>
+        </w:tc>
+        <w:tc>
+          <w:tcPr>
+            <w:tcW w:type="dxa" w:w="10000"/>
+          </w:tcPr>
+          <w:p>
+            <w:pPr>
+              <w:jc w:val="both"/>
+            </w:pPr>
+            <w:r>
+              <w:t>ZEFERINO, Cesar Albenes. Consultor ad hoc da Univali - Avaliador de projetos submetidos ao Edital 02/2010 - PIBIC/CNPq. 2010.</w:t>
+            </w:r>
+          </w:p>
+        </w:tc>
+      </w:tr>
+      <w:tr>
+        <w:tc>
+          <w:tcPr>
+            <w:tcW w:type="dxa" w:w="0"/>
+          </w:tcPr>
+          <w:p>
+            <w:r>
+              <w:rPr>
+                <w:b/>
+                <w:color w:val="0B306B"/>
+              </w:rPr>
+              <w:t>125</w:t>
+            </w:r>
+          </w:p>
+        </w:tc>
+        <w:tc>
+          <w:tcPr>
+            <w:tcW w:type="dxa" w:w="10000"/>
+          </w:tcPr>
+          <w:p>
+            <w:pPr>
+              <w:jc w:val="both"/>
+            </w:pPr>
+            <w:r>
+              <w:t>ZEFERINO, Cesar Albenes. Consultor ad hoc da Univali - Avaliador de projetos submetidos ao Edital 01/2010 - Programa de Bolsas de Pesquisa do Artigo 170. 2010.</w:t>
+            </w:r>
+          </w:p>
+        </w:tc>
+      </w:tr>
+      <w:tr>
+        <w:tc>
+          <w:tcPr>
+            <w:tcW w:type="dxa" w:w="0"/>
+          </w:tcPr>
+          <w:p>
+            <w:r>
+              <w:rPr>
+                <w:b/>
+                <w:color w:val="0B306B"/>
+              </w:rPr>
+              <w:t>126</w:t>
+            </w:r>
+          </w:p>
+        </w:tc>
+        <w:tc>
+          <w:tcPr>
+            <w:tcW w:type="dxa" w:w="10000"/>
+          </w:tcPr>
+          <w:p>
+            <w:pPr>
+              <w:jc w:val="both"/>
+            </w:pPr>
+            <w:r>
+              <w:t>ZEFERINO, Cesar Albenes. Consultor ad hoc da Univali - Avaliador de projetos submetidos ao Edital 03/2010 - ProBIC. 2010.</w:t>
+            </w:r>
+          </w:p>
+        </w:tc>
+      </w:tr>
+      <w:tr>
+        <w:tc>
+          <w:tcPr>
+            <w:tcW w:type="dxa" w:w="0"/>
+          </w:tcPr>
+          <w:p>
+            <w:r>
+              <w:rPr>
+                <w:b/>
+                <w:color w:val="0B306B"/>
+              </w:rPr>
+              <w:t>127</w:t>
+            </w:r>
+          </w:p>
+        </w:tc>
+        <w:tc>
+          <w:tcPr>
+            <w:tcW w:type="dxa" w:w="10000"/>
+          </w:tcPr>
+          <w:p>
+            <w:pPr>
+              <w:jc w:val="both"/>
+            </w:pPr>
+            <w:r>
+              <w:t>ZEFERINO, Cesar Albenes. Consultor ad hoc da Univali - Avaliador de projetos submetidos ao Edital 02/2009 - PIBIC/CNPq. 2009.</w:t>
+            </w:r>
+          </w:p>
+        </w:tc>
+      </w:tr>
+      <w:tr>
+        <w:tc>
+          <w:tcPr>
+            <w:tcW w:type="dxa" w:w="0"/>
+          </w:tcPr>
+          <w:p>
+            <w:r>
+              <w:rPr>
+                <w:b/>
+                <w:color w:val="0B306B"/>
+              </w:rPr>
+              <w:t>128</w:t>
+            </w:r>
+          </w:p>
+        </w:tc>
+        <w:tc>
+          <w:tcPr>
+            <w:tcW w:type="dxa" w:w="10000"/>
+          </w:tcPr>
+          <w:p>
+            <w:pPr>
+              <w:jc w:val="both"/>
+            </w:pPr>
+            <w:r>
+              <w:t>ZEFERINO, Cesar Albenes. Consultor ad hoc da Univali - Avaliador de projetos submetidos ao Edital 01/2008 - Programa de Bolsas de Pesquisa do Artigo 170. 2008.</w:t>
+            </w:r>
+          </w:p>
+        </w:tc>
+      </w:tr>
+      <w:tr>
+        <w:tc>
+          <w:tcPr>
+            <w:tcW w:type="dxa" w:w="0"/>
+          </w:tcPr>
+          <w:p>
+            <w:r>
+              <w:rPr>
+                <w:b/>
+                <w:color w:val="0B306B"/>
+              </w:rPr>
+              <w:t>129</w:t>
+            </w:r>
+          </w:p>
+        </w:tc>
+        <w:tc>
+          <w:tcPr>
+            <w:tcW w:type="dxa" w:w="10000"/>
+          </w:tcPr>
+          <w:p>
+            <w:pPr>
+              <w:jc w:val="both"/>
+            </w:pPr>
+            <w:r>
+              <w:t>ZEFERINO, Cesar Albenes. Consultor ad hoc da Univali - Avaliador de projetos submetidos ao Edital 03/2008 - ProBIC. 2008.</w:t>
+            </w:r>
+          </w:p>
+        </w:tc>
+      </w:tr>
+      <w:tr>
+        <w:tc>
+          <w:tcPr>
+            <w:tcW w:type="dxa" w:w="0"/>
+          </w:tcPr>
+          <w:p>
+            <w:r>
+              <w:rPr>
+                <w:b/>
+                <w:color w:val="0B306B"/>
+              </w:rPr>
+              <w:t>130</w:t>
+            </w:r>
+          </w:p>
+        </w:tc>
+        <w:tc>
+          <w:tcPr>
+            <w:tcW w:type="dxa" w:w="10000"/>
+          </w:tcPr>
+          <w:p>
+            <w:pPr>
+              <w:jc w:val="both"/>
+            </w:pPr>
+            <w:r>
+              <w:t>ZEFERINO, Cesar Albenes. Consultor ad hoc da Univali - Avaliador de projetos submetidos ao Edital 01/2007 - Programa de Bolsas de Pesquisa do Artigo 170. 2007.</w:t>
+            </w:r>
+          </w:p>
+        </w:tc>
+      </w:tr>
+      <w:tr>
+        <w:tc>
+          <w:tcPr>
+            <w:tcW w:type="dxa" w:w="0"/>
+          </w:tcPr>
+          <w:p>
+            <w:r>
+              <w:rPr>
+                <w:b/>
+                <w:color w:val="0B306B"/>
+              </w:rPr>
+              <w:t>131</w:t>
+            </w:r>
+          </w:p>
+        </w:tc>
+        <w:tc>
+          <w:tcPr>
+            <w:tcW w:type="dxa" w:w="10000"/>
+          </w:tcPr>
+          <w:p>
+            <w:pPr>
+              <w:jc w:val="both"/>
+            </w:pPr>
+            <w:r>
+              <w:t>ZEFERINO, Cesar Albenes. Consultor ad hoc da FAPESC - Chamada Pública para Pesquisa Universal CT&amp;I FAPESC 03/2006. 2006.</w:t>
+            </w:r>
+          </w:p>
+        </w:tc>
+      </w:tr>
+      <w:tr>
+        <w:tc>
+          <w:tcPr>
+            <w:tcW w:type="dxa" w:w="0"/>
+          </w:tcPr>
+          <w:p>
+            <w:r>
+              <w:rPr>
+                <w:b/>
+                <w:color w:val="0B306B"/>
+              </w:rPr>
+              <w:t>132</w:t>
+            </w:r>
+          </w:p>
+        </w:tc>
+        <w:tc>
+          <w:tcPr>
+            <w:tcW w:type="dxa" w:w="10000"/>
+          </w:tcPr>
+          <w:p>
+            <w:pPr>
+              <w:jc w:val="both"/>
+            </w:pPr>
+            <w:r>
+              <w:t>ZEFERINO, Cesar Albenes. Consultor ad hoc da Univali - Avaliador de projetos submetidos ao Edital 02/2006 - Programa de Bolsas de Pesquisa do Artigo 170. 2006.</w:t>
+            </w:r>
+          </w:p>
+        </w:tc>
+      </w:tr>
+      <w:tr>
+        <w:tc>
+          <w:tcPr>
+            <w:tcW w:type="dxa" w:w="0"/>
+          </w:tcPr>
+          <w:p>
+            <w:r>
+              <w:rPr>
+                <w:b/>
+                <w:color w:val="0B306B"/>
+              </w:rPr>
+              <w:t>133</w:t>
+            </w:r>
+          </w:p>
+        </w:tc>
+        <w:tc>
+          <w:tcPr>
+            <w:tcW w:type="dxa" w:w="10000"/>
+          </w:tcPr>
+          <w:p>
+            <w:pPr>
+              <w:jc w:val="both"/>
+            </w:pPr>
+            <w:r>
+              <w:t>ZEFERINO, Cesar Albenes. Consultor ad hoc da Univali - Avaliador de projetos submetidos ao Edital 04/2006 - ProBIC. 2006.</w:t>
+            </w:r>
+          </w:p>
+        </w:tc>
+      </w:tr>
+      <w:tr>
+        <w:tc>
+          <w:tcPr>
+            <w:tcW w:type="dxa" w:w="0"/>
+          </w:tcPr>
+          <w:p>
+            <w:r>
+              <w:rPr>
+                <w:b/>
+                <w:color w:val="0B306B"/>
+              </w:rPr>
+              <w:t>134</w:t>
+            </w:r>
+          </w:p>
+        </w:tc>
+        <w:tc>
+          <w:tcPr>
+            <w:tcW w:type="dxa" w:w="10000"/>
+          </w:tcPr>
+          <w:p>
+            <w:pPr>
+              <w:jc w:val="both"/>
+            </w:pPr>
+            <w:r>
+              <w:t>ZEFERINO, Cesar Albenes. Consultor ad hoc da FURB - Programas PIBIC/CNPq e ProBIC/CNPq 2005. 2005.</w:t>
+            </w:r>
+          </w:p>
+        </w:tc>
+      </w:tr>
+      <w:tr>
+        <w:tc>
+          <w:tcPr>
+            <w:tcW w:type="dxa" w:w="0"/>
+          </w:tcPr>
+          <w:p>
+            <w:r>
+              <w:rPr>
+                <w:b/>
+                <w:color w:val="0B306B"/>
+              </w:rPr>
+              <w:t>135</w:t>
+            </w:r>
+          </w:p>
+        </w:tc>
+        <w:tc>
+          <w:tcPr>
+            <w:tcW w:type="dxa" w:w="10000"/>
+          </w:tcPr>
+          <w:p>
+            <w:pPr>
+              <w:jc w:val="both"/>
+            </w:pPr>
+            <w:r>
+              <w:t>ZEFERINO, Cesar Albenes. Consultor ad hoc da Univali - Avaliador de projetos submetidos ao Edital 02/2005 - ProBIC. 2005.</w:t>
+            </w:r>
+          </w:p>
+        </w:tc>
+      </w:tr>
+      <w:tr>
+        <w:tc>
+          <w:tcPr>
+            <w:tcW w:type="dxa" w:w="0"/>
+          </w:tcPr>
+          <w:p>
+            <w:r>
+              <w:rPr>
+                <w:b/>
+                <w:color w:val="0B306B"/>
+              </w:rPr>
+              <w:t>136</w:t>
+            </w:r>
+          </w:p>
+        </w:tc>
+        <w:tc>
+          <w:tcPr>
+            <w:tcW w:type="dxa" w:w="10000"/>
+          </w:tcPr>
+          <w:p>
+            <w:pPr>
+              <w:jc w:val="both"/>
+            </w:pPr>
+            <w:r>
+              <w:t>ZEFERINO, Cesar Albenes. Consultor ad hoc da Univali - Avaliador de projetos submetidos ao Edital 03/2005 - PIBIC. 2005.</w:t>
+            </w:r>
+          </w:p>
+        </w:tc>
+      </w:tr>
+      <w:tr>
+        <w:tc>
+          <w:tcPr>
+            <w:tcW w:type="dxa" w:w="0"/>
+          </w:tcPr>
+          <w:p>
+            <w:r>
+              <w:rPr>
+                <w:b/>
+                <w:color w:val="0B306B"/>
+              </w:rPr>
+              <w:t>137</w:t>
+            </w:r>
+          </w:p>
+        </w:tc>
+        <w:tc>
+          <w:tcPr>
+            <w:tcW w:type="dxa" w:w="10000"/>
+          </w:tcPr>
+          <w:p>
+            <w:pPr>
+              <w:jc w:val="both"/>
+            </w:pPr>
+            <w:r>
+              <w:t>ZEFERINO, Cesar Albenes. Consultor ad hoc da Univali - Avaliador de projetos submetidos ao Edital 01/2005 - Programa de Bolsas de Pesquisa do Artigo 170. 2005.</w:t>
+            </w:r>
+          </w:p>
+        </w:tc>
+      </w:tr>
+      <w:tr>
+        <w:tc>
+          <w:tcPr>
+            <w:tcW w:type="dxa" w:w="0"/>
+          </w:tcPr>
+          <w:p>
+            <w:r>
+              <w:rPr>
+                <w:b/>
+                <w:color w:val="0B306B"/>
+              </w:rPr>
+              <w:t>138</w:t>
+            </w:r>
+          </w:p>
+        </w:tc>
+        <w:tc>
+          <w:tcPr>
+            <w:tcW w:type="dxa" w:w="10000"/>
+          </w:tcPr>
+          <w:p>
+            <w:pPr>
+              <w:jc w:val="both"/>
+            </w:pPr>
+            <w:r>
+              <w:t>ZEFERINO, Cesar Albenes. Consultor ad hoc da Univali - Avaliador de projetos submetidos ao Edital 04/2004 - ProBIC. 2004.</w:t>
+            </w:r>
+          </w:p>
+        </w:tc>
+      </w:tr>
+      <w:tr>
+        <w:tc>
+          <w:tcPr>
+            <w:tcW w:type="dxa" w:w="0"/>
+          </w:tcPr>
+          <w:p>
+            <w:r>
+              <w:rPr>
+                <w:b/>
+                <w:color w:val="0B306B"/>
+              </w:rPr>
+              <w:t>139</w:t>
+            </w:r>
+          </w:p>
+        </w:tc>
+        <w:tc>
+          <w:tcPr>
+            <w:tcW w:type="dxa" w:w="10000"/>
+          </w:tcPr>
+          <w:p>
+            <w:pPr>
+              <w:jc w:val="both"/>
+            </w:pPr>
+            <w:r>
+              <w:t>ZEFERINO, Cesar Albenes. Consultor ad hoc da Univali - Avaliador de projetos submetidos ao Edital 03/2004 - ProBIC. 2004.</w:t>
+            </w:r>
+          </w:p>
+        </w:tc>
+      </w:tr>
+      <w:tr>
+        <w:tc>
+          <w:tcPr>
+            <w:tcW w:type="dxa" w:w="0"/>
+          </w:tcPr>
+          <w:p>
+            <w:r>
+              <w:rPr>
+                <w:b/>
+                <w:color w:val="0B306B"/>
+              </w:rPr>
+              <w:t>140</w:t>
+            </w:r>
+          </w:p>
+        </w:tc>
+        <w:tc>
+          <w:tcPr>
+            <w:tcW w:type="dxa" w:w="10000"/>
+          </w:tcPr>
+          <w:p>
+            <w:pPr>
+              <w:jc w:val="both"/>
+            </w:pPr>
+            <w:r>
+              <w:t>ZEFERINO, Cesar Albenes. Consultor ad hoc da FINEP - Comitê de Avaliação de Projetos referente à carta-convite MC/MCT/FINEP/FUNTTEL 06/2004. 2004.</w:t>
+            </w:r>
+          </w:p>
+        </w:tc>
+      </w:tr>
+      <w:tr>
+        <w:tc>
+          <w:tcPr>
+            <w:tcW w:type="dxa" w:w="0"/>
+          </w:tcPr>
+          <w:p>
+            <w:r>
+              <w:rPr>
+                <w:b/>
+                <w:color w:val="0B306B"/>
+              </w:rPr>
+              <w:t>141</w:t>
+            </w:r>
+          </w:p>
+        </w:tc>
+        <w:tc>
+          <w:tcPr>
+            <w:tcW w:type="dxa" w:w="10000"/>
+          </w:tcPr>
+          <w:p>
+            <w:pPr>
+              <w:jc w:val="both"/>
+            </w:pPr>
+            <w:r>
+              <w:t>ZEFERINO, Cesar Albenes. Consultor ad hoc da Univali - Avaliador de projetos submetidos ao Edital 01/2004 - Programa de Bolsas de Pesquisa do Artigo 170. 2004.</w:t>
+            </w:r>
+          </w:p>
+        </w:tc>
+      </w:tr>
+      <w:tr>
+        <w:tc>
+          <w:tcPr>
+            <w:tcW w:type="dxa" w:w="0"/>
+          </w:tcPr>
+          <w:p>
+            <w:r>
+              <w:rPr>
+                <w:b/>
+                <w:color w:val="0B306B"/>
+              </w:rPr>
+              <w:t>142</w:t>
+            </w:r>
+          </w:p>
+        </w:tc>
+        <w:tc>
+          <w:tcPr>
+            <w:tcW w:type="dxa" w:w="10000"/>
+          </w:tcPr>
+          <w:p>
+            <w:pPr>
+              <w:jc w:val="both"/>
+            </w:pPr>
+            <w:r>
+              <w:t>ZEFERINO, Cesar Albenes. Consultor ad hoc da Univali - Avaliador de projetos submetidos aos programas de bolsas ProBIC e PIBIC 2003. 2003.</w:t>
             </w:r>
           </w:p>
         </w:tc>

</xml_diff>

<commit_message>
Add softwares withou register
</commit_message>
<xml_diff>
--- a/Project/test.docx
+++ b/Project/test.docx
@@ -6320,6 +6320,372 @@
             </w:pPr>
             <w:r>
               <w:t>ZEFERINO, Cesar Albenes. Membro do Comitê de Avaliação de propostas para Projeto do Sistema Brasileiro de TV Digital (MC/MCT/FINEP/FUNTEL). 2004.</w:t>
+            </w:r>
+          </w:p>
+        </w:tc>
+      </w:tr>
+    </w:tbl>
+    <w:p>
+      <w:pPr>
+        <w:pStyle w:val="Heading1"/>
+      </w:pPr>
+      <w:r>
+        <w:t>Programas de computador sem registro</w:t>
+      </w:r>
+    </w:p>
+    <w:tbl>
+      <w:tblPr>
+        <w:tblW w:type="auto" w:w="0"/>
+        <w:tblLook w:firstColumn="1" w:firstRow="1" w:lastColumn="0" w:lastRow="0" w:noHBand="0" w:noVBand="1" w:val="04A0"/>
+      </w:tblPr>
+      <w:tblGrid>
+        <w:gridCol w:w="4320"/>
+        <w:gridCol w:w="4320"/>
+      </w:tblGrid>
+      <w:tr>
+        <w:tc>
+          <w:tcPr>
+            <w:tcW w:type="dxa" w:w="0"/>
+          </w:tcPr>
+          <w:p>
+            <w:r>
+              <w:rPr>
+                <w:b/>
+                <w:color w:val="0B306B"/>
+              </w:rPr>
+              <w:t>1</w:t>
+            </w:r>
+          </w:p>
+        </w:tc>
+        <w:tc>
+          <w:tcPr>
+            <w:tcW w:type="dxa" w:w="10000"/>
+          </w:tcPr>
+          <w:p>
+            <w:pPr>
+              <w:jc w:val="both"/>
+            </w:pPr>
+            <w:r>
+              <w:t>PERES, Bruno Pereira. BipWeb. 2016.</w:t>
+            </w:r>
+          </w:p>
+        </w:tc>
+      </w:tr>
+      <w:tr>
+        <w:tc>
+          <w:tcPr>
+            <w:tcW w:type="dxa" w:w="0"/>
+          </w:tcPr>
+          <w:p>
+            <w:r>
+              <w:rPr>
+                <w:b/>
+                <w:color w:val="0B306B"/>
+              </w:rPr>
+              <w:t>2</w:t>
+            </w:r>
+          </w:p>
+        </w:tc>
+        <w:tc>
+          <w:tcPr>
+            <w:tcW w:type="dxa" w:w="10000"/>
+          </w:tcPr>
+          <w:p>
+            <w:pPr>
+              <w:jc w:val="both"/>
+            </w:pPr>
+            <w:r>
+              <w:t>SILVA, Eduardo Alves da; ZEFERINO, Cesar Albenes. RedScarf - Network-on-Chip Simulator. 2014.</w:t>
+            </w:r>
+          </w:p>
+        </w:tc>
+      </w:tr>
+      <w:tr>
+        <w:tc>
+          <w:tcPr>
+            <w:tcW w:type="dxa" w:w="0"/>
+          </w:tcPr>
+          <w:p>
+            <w:r>
+              <w:rPr>
+                <w:b/>
+                <w:color w:val="0B306B"/>
+              </w:rPr>
+              <w:t>3</w:t>
+            </w:r>
+          </w:p>
+        </w:tc>
+        <w:tc>
+          <w:tcPr>
+            <w:tcW w:type="dxa" w:w="10000"/>
+          </w:tcPr>
+          <w:p>
+            <w:pPr>
+              <w:jc w:val="both"/>
+            </w:pPr>
+            <w:r>
+              <w:t>GONCALVES, Hendrig Wernner Maus Santana; BORTOLUZZI, Fabrício; ZEFERINO, Cesar Albenes. BIP/OS: sistema operacional de tempo real para o microcontrolador uBIP. 2013.</w:t>
+            </w:r>
+          </w:p>
+        </w:tc>
+      </w:tr>
+      <w:tr>
+        <w:tc>
+          <w:tcPr>
+            <w:tcW w:type="dxa" w:w="0"/>
+          </w:tcPr>
+          <w:p>
+            <w:r>
+              <w:rPr>
+                <w:b/>
+                <w:color w:val="0B306B"/>
+              </w:rPr>
+              <w:t>4</w:t>
+            </w:r>
+          </w:p>
+        </w:tc>
+        <w:tc>
+          <w:tcPr>
+            <w:tcW w:type="dxa" w:w="10000"/>
+          </w:tcPr>
+          <w:p>
+            <w:pPr>
+              <w:jc w:val="both"/>
+            </w:pPr>
+            <w:r>
+              <w:t>OLIVEIRA JR., Nereu Pires de; RAABE, André Luis Alice; ZEFERINO, Cesar Albenes. Bipide 4.0. 2013.</w:t>
+            </w:r>
+          </w:p>
+        </w:tc>
+      </w:tr>
+      <w:tr>
+        <w:tc>
+          <w:tcPr>
+            <w:tcW w:type="dxa" w:w="0"/>
+          </w:tcPr>
+          <w:p>
+            <w:r>
+              <w:rPr>
+                <w:b/>
+                <w:color w:val="0B306B"/>
+              </w:rPr>
+              <w:t>5</w:t>
+            </w:r>
+          </w:p>
+        </w:tc>
+        <w:tc>
+          <w:tcPr>
+            <w:tcW w:type="dxa" w:w="10000"/>
+          </w:tcPr>
+          <w:p>
+            <w:pPr>
+              <w:jc w:val="both"/>
+            </w:pPr>
+            <w:r>
+              <w:t>VIEIRA, Paulo Viniccius; RAABE, André Luis Alice; ZEFERINO, Cesar Albenes; WAGNER, Flávio Rech. Bipide 3.0. 2011.</w:t>
+            </w:r>
+          </w:p>
+        </w:tc>
+      </w:tr>
+      <w:tr>
+        <w:tc>
+          <w:tcPr>
+            <w:tcW w:type="dxa" w:w="0"/>
+          </w:tcPr>
+          <w:p>
+            <w:r>
+              <w:rPr>
+                <w:b/>
+                <w:color w:val="0B306B"/>
+              </w:rPr>
+              <w:t>6</w:t>
+            </w:r>
+          </w:p>
+        </w:tc>
+        <w:tc>
+          <w:tcPr>
+            <w:tcW w:type="dxa" w:w="10000"/>
+          </w:tcPr>
+          <w:p>
+            <w:pPr>
+              <w:jc w:val="both"/>
+            </w:pPr>
+            <w:r>
+              <w:t>ZEFERINO, Cesar Albenes; BRUCH, Jaison Valmor. BrownPepper 2009. 2009.</w:t>
+            </w:r>
+          </w:p>
+        </w:tc>
+      </w:tr>
+      <w:tr>
+        <w:tc>
+          <w:tcPr>
+            <w:tcW w:type="dxa" w:w="0"/>
+          </w:tcPr>
+          <w:p>
+            <w:r>
+              <w:rPr>
+                <w:b/>
+                <w:color w:val="0B306B"/>
+              </w:rPr>
+              <w:t>7</w:t>
+            </w:r>
+          </w:p>
+        </w:tc>
+        <w:tc>
+          <w:tcPr>
+            <w:tcW w:type="dxa" w:w="10000"/>
+          </w:tcPr>
+          <w:p>
+            <w:pPr>
+              <w:jc w:val="both"/>
+            </w:pPr>
+            <w:r>
+              <w:t>VIEIRA, Paulo Viniccius; ZEFERINO, Cesar Albenes. BipIde - IDE para programação com o processador BIP. 2009.</w:t>
+            </w:r>
+          </w:p>
+        </w:tc>
+      </w:tr>
+      <w:tr>
+        <w:tc>
+          <w:tcPr>
+            <w:tcW w:type="dxa" w:w="0"/>
+          </w:tcPr>
+          <w:p>
+            <w:r>
+              <w:rPr>
+                <w:b/>
+                <w:color w:val="0B306B"/>
+              </w:rPr>
+              <w:t>8</w:t>
+            </w:r>
+          </w:p>
+        </w:tc>
+        <w:tc>
+          <w:tcPr>
+            <w:tcW w:type="dxa" w:w="10000"/>
+          </w:tcPr>
+          <w:p>
+            <w:pPr>
+              <w:jc w:val="both"/>
+            </w:pPr>
+            <w:r>
+              <w:t>ZEFERINO, Cesar Albenes; PEREIRA, Thiago Felski; BRUCH, Jaison Valmor. X Gsim: Plataforma para avaliação de desempenho de Rede-em-Chip. 2007.</w:t>
+            </w:r>
+          </w:p>
+        </w:tc>
+      </w:tr>
+      <w:tr>
+        <w:tc>
+          <w:tcPr>
+            <w:tcW w:type="dxa" w:w="0"/>
+          </w:tcPr>
+          <w:p>
+            <w:r>
+              <w:rPr>
+                <w:b/>
+                <w:color w:val="0B306B"/>
+              </w:rPr>
+              <w:t>9</w:t>
+            </w:r>
+          </w:p>
+        </w:tc>
+        <w:tc>
+          <w:tcPr>
+            <w:tcW w:type="dxa" w:w="10000"/>
+          </w:tcPr>
+          <w:p>
+            <w:pPr>
+              <w:jc w:val="both"/>
+            </w:pPr>
+            <w:r>
+              <w:t>ZEFERINO, Cesar Albenes; BRUCH, Jaison Valmor. Modelo SystemC RTL do roteador ParIS. 2007.</w:t>
+            </w:r>
+          </w:p>
+        </w:tc>
+      </w:tr>
+      <w:tr>
+        <w:tc>
+          <w:tcPr>
+            <w:tcW w:type="dxa" w:w="0"/>
+          </w:tcPr>
+          <w:p>
+            <w:r>
+              <w:rPr>
+                <w:b/>
+                <w:color w:val="0B306B"/>
+              </w:rPr>
+              <w:t>10</w:t>
+            </w:r>
+          </w:p>
+        </w:tc>
+        <w:tc>
+          <w:tcPr>
+            <w:tcW w:type="dxa" w:w="10000"/>
+          </w:tcPr>
+          <w:p>
+            <w:pPr>
+              <w:jc w:val="both"/>
+            </w:pPr>
+            <w:r>
+              <w:t>ZEFERINO, Cesar Albenes; BRUCH, Jaison Valmor. Modelo SystemC TL de núcleo medidor de tráfego. 2007.</w:t>
+            </w:r>
+          </w:p>
+        </w:tc>
+      </w:tr>
+      <w:tr>
+        <w:tc>
+          <w:tcPr>
+            <w:tcW w:type="dxa" w:w="0"/>
+          </w:tcPr>
+          <w:p>
+            <w:r>
+              <w:rPr>
+                <w:b/>
+                <w:color w:val="0B306B"/>
+              </w:rPr>
+              <w:t>11</w:t>
+            </w:r>
+          </w:p>
+        </w:tc>
+        <w:tc>
+          <w:tcPr>
+            <w:tcW w:type="dxa" w:w="10000"/>
+          </w:tcPr>
+          <w:p>
+            <w:pPr>
+              <w:jc w:val="both"/>
+            </w:pPr>
+            <w:r>
+              <w:t>ZEFERINO, Cesar Albenes; BRUCH, Jaison Valmor. Modelo SystemC TL de núcleo gerador de tráfego. 2007.</w:t>
+            </w:r>
+          </w:p>
+        </w:tc>
+      </w:tr>
+      <w:tr>
+        <w:tc>
+          <w:tcPr>
+            <w:tcW w:type="dxa" w:w="0"/>
+          </w:tcPr>
+          <w:p>
+            <w:r>
+              <w:rPr>
+                <w:b/>
+                <w:color w:val="0B306B"/>
+              </w:rPr>
+              <w:t>12</w:t>
+            </w:r>
+          </w:p>
+        </w:tc>
+        <w:tc>
+          <w:tcPr>
+            <w:tcW w:type="dxa" w:w="10000"/>
+          </w:tcPr>
+          <w:p>
+            <w:pPr>
+              <w:jc w:val="both"/>
+            </w:pPr>
+            <w:r>
+              <w:t>ZEFERINO, Cesar Albenes; HOSTINS, Higor; VIEIRA, Paulo Viniccius. PIC Tools. 2005.</w:t>
             </w:r>
           </w:p>
         </w:tc>

</xml_diff>

<commit_message>
Add other technical productions
Only radio/tv implemented
</commit_message>
<xml_diff>
--- a/Project/test.docx
+++ b/Project/test.docx
@@ -11130,6 +11130,53 @@
             </w:pPr>
             <w:r>
               <w:t>ZEFERINO, Cesar Albenes. Consultor ad hoc da Univali - Avaliador de projetos submetidos aos programas de bolsas ProBIC e PIBIC 2003. 2003.</w:t>
+            </w:r>
+          </w:p>
+        </w:tc>
+      </w:tr>
+    </w:tbl>
+    <w:p>
+      <w:pPr>
+        <w:pStyle w:val="Heading1"/>
+      </w:pPr>
+      <w:r>
+        <w:t>Entrevistas, mesas redondas, programas e comentários na mídia</w:t>
+      </w:r>
+    </w:p>
+    <w:tbl>
+      <w:tblPr>
+        <w:tblW w:type="auto" w:w="0"/>
+        <w:tblLook w:firstColumn="1" w:firstRow="1" w:lastColumn="0" w:lastRow="0" w:noHBand="0" w:noVBand="1" w:val="04A0"/>
+      </w:tblPr>
+      <w:tblGrid>
+        <w:gridCol w:w="4320"/>
+        <w:gridCol w:w="4320"/>
+      </w:tblGrid>
+      <w:tr>
+        <w:tc>
+          <w:tcPr>
+            <w:tcW w:type="dxa" w:w="0"/>
+          </w:tcPr>
+          <w:p>
+            <w:r>
+              <w:rPr>
+                <w:b/>
+                <w:color w:val="0B306B"/>
+              </w:rPr>
+              <w:t>1</w:t>
+            </w:r>
+          </w:p>
+        </w:tc>
+        <w:tc>
+          <w:tcPr>
+            <w:tcW w:type="dxa" w:w="10000"/>
+          </w:tcPr>
+          <w:p>
+            <w:pPr>
+              <w:jc w:val="both"/>
+            </w:pPr>
+            <w:r>
+              <w:t>ZEFERINO, Cesar Albenes; SPANN, James; MATTEI, Andre Luiz Pierri. Impacto do ensino de engenharia e de ciências na indústria e no desenvolvimento econômico,, 2017. (Programa de rádio ou TV/Mesa redonda).</w:t>
             </w:r>
           </w:p>
         </w:tc>

</xml_diff>

<commit_message>
Add sections and subsections
</commit_message>
<xml_diff>
--- a/Project/test.docx
+++ b/Project/test.docx
@@ -289,6 +289,44 @@
     </w:tbl>
     <w:p>
       <w:pPr>
+        <w:pStyle w:val="Title"/>
+      </w:pPr>
+      <w:r>
+        <w:t>Produções</w:t>
+      </w:r>
+    </w:p>
+    <w:tbl>
+      <w:tblPr>
+        <w:tblW w:type="auto" w:w="0"/>
+        <w:tblLook w:firstColumn="1" w:firstRow="1" w:lastColumn="0" w:lastRow="0" w:noHBand="0" w:noVBand="1" w:val="04A0"/>
+      </w:tblPr>
+      <w:tblGrid>
+        <w:gridCol w:w="8640"/>
+      </w:tblGrid>
+      <w:tr>
+        <w:tc>
+          <w:tcPr>
+            <w:tcW w:type="dxa" w:w="8640"/>
+            <w:shd w:fill="0b306b"/>
+          </w:tcPr>
+          <w:p>
+            <w:pPr>
+              <w:spacing w:before="60" w:after="60"/>
+            </w:pPr>
+            <w:r>
+              <w:rPr>
+                <w:b/>
+                <w:color w:val="FFFFFF"/>
+                <w:sz w:val="26"/>
+              </w:rPr>
+              <w:t>Produção bibliográfica</w:t>
+            </w:r>
+          </w:p>
+        </w:tc>
+      </w:tr>
+    </w:tbl>
+    <w:p>
+      <w:pPr>
         <w:pStyle w:val="Heading1"/>
       </w:pPr>
       <w:r>
@@ -6249,6 +6287,36 @@
         </w:tc>
       </w:tr>
     </w:tbl>
+    <w:tbl>
+      <w:tblPr>
+        <w:tblW w:type="auto" w:w="0"/>
+        <w:tblLook w:firstColumn="1" w:firstRow="1" w:lastColumn="0" w:lastRow="0" w:noHBand="0" w:noVBand="1" w:val="04A0"/>
+      </w:tblPr>
+      <w:tblGrid>
+        <w:gridCol w:w="8640"/>
+      </w:tblGrid>
+      <w:tr>
+        <w:tc>
+          <w:tcPr>
+            <w:tcW w:type="dxa" w:w="8640"/>
+            <w:shd w:fill="0b306b"/>
+          </w:tcPr>
+          <w:p>
+            <w:pPr>
+              <w:spacing w:before="60" w:after="60"/>
+            </w:pPr>
+            <w:r>
+              <w:rPr>
+                <w:b/>
+                <w:color w:val="FFFFFF"/>
+                <w:sz w:val="26"/>
+              </w:rPr>
+              <w:t>Produção técnica</w:t>
+            </w:r>
+          </w:p>
+        </w:tc>
+      </w:tr>
+    </w:tbl>
     <w:p>
       <w:pPr>
         <w:pStyle w:val="Heading1"/>
@@ -11176,7 +11244,7 @@
               <w:jc w:val="both"/>
             </w:pPr>
             <w:r>
-              <w:t>ZEFERINO, Cesar Albenes; SPANN, James; MATTEI, Andre Luiz Pierri. Impacto do ensino de engenharia e de ciências na indústria e no desenvolvimento econômico,, 2017. (Programa de rádio ou TV/Mesa redonda).</w:t>
+              <w:t>ZEFERINO, Cesar Albenes; SPANN, James; MATTEI, Andre Luiz Pierri. Impacto do ensino de engenharia e de ciências na indústria e no desenvolvimento econômico,. 2017. (Programa de rádio ou TV/Mesa redonda).</w:t>
             </w:r>
           </w:p>
         </w:tc>

</xml_diff>

<commit_message>
Add lines of research
</commit_message>
<xml_diff>
--- a/Project/test.docx
+++ b/Project/test.docx
@@ -2,6 +2,14 @@
 <file path=word/document.xml><?xml version="1.0" encoding="utf-8"?>
 <w:document xmlns:wpc="http://schemas.microsoft.com/office/word/2010/wordprocessingCanvas" xmlns:mo="http://schemas.microsoft.com/office/mac/office/2008/main" xmlns:mc="http://schemas.openxmlformats.org/markup-compatibility/2006" xmlns:mv="urn:schemas-microsoft-com:mac:vml" xmlns:o="urn:schemas-microsoft-com:office:office" xmlns:r="http://schemas.openxmlformats.org/officeDocument/2006/relationships" xmlns:m="http://schemas.openxmlformats.org/officeDocument/2006/math" xmlns:v="urn:schemas-microsoft-com:vml" xmlns:wp14="http://schemas.microsoft.com/office/word/2010/wordprocessingDrawing" xmlns:wp="http://schemas.openxmlformats.org/drawingml/2006/wordprocessingDrawing" xmlns:w10="urn:schemas-microsoft-com:office:word" xmlns:w="http://schemas.openxmlformats.org/wordprocessingml/2006/main" xmlns:w14="http://schemas.microsoft.com/office/word/2010/wordml" xmlns:wpg="http://schemas.microsoft.com/office/word/2010/wordprocessingGroup" xmlns:wpi="http://schemas.microsoft.com/office/word/2010/wordprocessingInk" xmlns:wne="http://schemas.microsoft.com/office/word/2006/wordml" xmlns:wps="http://schemas.microsoft.com/office/word/2010/wordprocessingShape" mc:Ignorable="w14 wp14">
   <w:body>
+    <w:p>
+      <w:pPr>
+        <w:pStyle w:val="Title"/>
+      </w:pPr>
+      <w:r>
+        <w:t>Apresentação</w:t>
+      </w:r>
+    </w:p>
     <w:p>
       <w:pPr>
         <w:pStyle w:val="Heading1"/>
@@ -11245,6 +11253,141 @@
             </w:pPr>
             <w:r>
               <w:t>ZEFERINO, Cesar Albenes; SPANN, James; MATTEI, Andre Luiz Pierri. Impacto do ensino de engenharia e de ciências na indústria e no desenvolvimento econômico,. 2017. (Programa de rádio ou TV/Mesa redonda).</w:t>
+            </w:r>
+          </w:p>
+        </w:tc>
+      </w:tr>
+    </w:tbl>
+    <w:p>
+      <w:pPr>
+        <w:pStyle w:val="Title"/>
+      </w:pPr>
+      <w:r>
+        <w:t>Linhas de pesquisa</w:t>
+      </w:r>
+    </w:p>
+    <w:tbl>
+      <w:tblPr>
+        <w:tblW w:type="auto" w:w="0"/>
+        <w:tblLook w:firstColumn="1" w:firstRow="1" w:lastColumn="0" w:lastRow="0" w:noHBand="0" w:noVBand="1" w:val="04A0"/>
+      </w:tblPr>
+      <w:tblGrid>
+        <w:gridCol w:w="4320"/>
+        <w:gridCol w:w="4320"/>
+      </w:tblGrid>
+      <w:tr>
+        <w:tc>
+          <w:tcPr>
+            <w:tcW w:type="dxa" w:w="0"/>
+          </w:tcPr>
+          <w:p>
+            <w:r>
+              <w:rPr>
+                <w:b/>
+                <w:color w:val="0B306B"/>
+              </w:rPr>
+              <w:t>1</w:t>
+            </w:r>
+          </w:p>
+        </w:tc>
+        <w:tc>
+          <w:tcPr>
+            <w:tcW w:type="dxa" w:w="10000"/>
+          </w:tcPr>
+          <w:p>
+            <w:r>
+              <w:t>Projeto de Sistemas Digitais Integrados</w:t>
+            </w:r>
+          </w:p>
+          <w:p>
+            <w:pPr>
+              <w:jc w:val="both"/>
+            </w:pPr>
+            <w:r>
+              <w:t>Objetivo: Estuda questões relacionadas ao projeto de sistemas digitais integrados em um único chip, incluindo metodologias de projeto, ferramentas para auxílio à integração de sistemas e modelagem e síntese de sistemas digitais integrados.</w:t>
+            </w:r>
+          </w:p>
+          <w:p>
+            <w:r>
+              <w:t>Palavras-chave: Projeto de Sistemas Digitais; Sistemas Integrados; FPGA.</w:t>
+            </w:r>
+          </w:p>
+        </w:tc>
+      </w:tr>
+      <w:tr>
+        <w:tc>
+          <w:tcPr>
+            <w:tcW w:type="dxa" w:w="0"/>
+          </w:tcPr>
+          <w:p>
+            <w:r>
+              <w:rPr>
+                <w:b/>
+                <w:color w:val="0B306B"/>
+              </w:rPr>
+              <w:t>2</w:t>
+            </w:r>
+          </w:p>
+        </w:tc>
+        <w:tc>
+          <w:tcPr>
+            <w:tcW w:type="dxa" w:w="10000"/>
+          </w:tcPr>
+          <w:p>
+            <w:r>
+              <w:t>Redes-em-Chip</w:t>
+            </w:r>
+          </w:p>
+          <w:p>
+            <w:pPr>
+              <w:jc w:val="both"/>
+            </w:pPr>
+            <w:r>
+              <w:t>Objetivo: Aborda o desenvolvimento de novas arquiteturas de comunicação intra-chip para a integração de sistemas embarcados distribuídos construído em uma única pastilha de silício. São realizados trabalhos sobre especificação projeto, modelagem, síntese e avaliação de redes-em-chip.</w:t>
+            </w:r>
+          </w:p>
+          <w:p>
+            <w:r>
+              <w:t>Palavras-chave: Arquitetura de Redes de Interconexão; Sistemas Integrados; Redes-em-Chip.</w:t>
+            </w:r>
+          </w:p>
+        </w:tc>
+      </w:tr>
+      <w:tr>
+        <w:tc>
+          <w:tcPr>
+            <w:tcW w:type="dxa" w:w="0"/>
+          </w:tcPr>
+          <w:p>
+            <w:r>
+              <w:rPr>
+                <w:b/>
+                <w:color w:val="0B306B"/>
+              </w:rPr>
+              <w:t>3</w:t>
+            </w:r>
+          </w:p>
+        </w:tc>
+        <w:tc>
+          <w:tcPr>
+            <w:tcW w:type="dxa" w:w="10000"/>
+          </w:tcPr>
+          <w:p>
+            <w:r>
+              <w:t>Sistemas Embarcados</w:t>
+            </w:r>
+          </w:p>
+          <w:p>
+            <w:pPr>
+              <w:jc w:val="both"/>
+            </w:pPr>
+            <w:r>
+              <w:t>Objetivo: Investiga aspectos associados ao projeto de sistemas computacionais embarcados, incluindo metodologias de projeto, concepção de sistemas dedicados baseados em microcontroladores e processadores digitais de sinais, desenvolvimento de software básico e aplicativos, bem como o projeto e a implementação de soluções de automação e robótica baseada em sistemas computacionais embarcados.</w:t>
+            </w:r>
+          </w:p>
+          <w:p>
+            <w:r>
+              <w:t>Palavras-chave: Arquitetura de Computadores; Sistemas Embarcados; Microcontroladores.</w:t>
             </w:r>
           </w:p>
         </w:tc>

</xml_diff>